<commit_message>
only grayscale method and choice
</commit_message>
<xml_diff>
--- a/implementatieplannen/working/implementatieplan.docx
+++ b/implementatieplannen/working/implementatieplan.docx
@@ -542,7 +542,7 @@
               </mc:Choice>
               <mc:Fallback>
                 <w:pict>
-                  <v:rect w14:anchorId="4B24080B" id="Rechthoek 468" o:spid="_x0000_s1026" style="position:absolute;margin-left:0;margin-top:0;width:244.8pt;height:554.4pt;z-index:251659264;visibility:visible;mso-wrap-style:square;mso-width-percent:400;mso-height-percent:700;mso-left-percent:440;mso-top-percent:25;mso-wrap-distance-left:9pt;mso-wrap-distance-top:0;mso-wrap-distance-right:9pt;mso-wrap-distance-bottom:0;mso-position-horizontal-relative:page;mso-position-vertical-relative:page;mso-width-percent:400;mso-height-percent:700;mso-left-percent:440;mso-top-percent:25;mso-width-relative:page;mso-height-relative:page;v-text-anchor:middle" o:gfxdata="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" fillcolor="white [3212]" strokecolor="#747070 [1614]" strokeweight="1.25pt">
+                  <v:rect w14:anchorId="223B52F4" id="Rechthoek 468" o:spid="_x0000_s1026" style="position:absolute;margin-left:0;margin-top:0;width:244.8pt;height:554.4pt;z-index:251659264;visibility:visible;mso-wrap-style:square;mso-width-percent:400;mso-height-percent:700;mso-left-percent:440;mso-top-percent:25;mso-wrap-distance-left:9pt;mso-wrap-distance-top:0;mso-wrap-distance-right:9pt;mso-wrap-distance-bottom:0;mso-position-horizontal-relative:page;mso-position-vertical-relative:page;mso-width-percent:400;mso-height-percent:700;mso-left-percent:440;mso-top-percent:25;mso-width-relative:page;mso-height-relative:page;v-text-anchor:middle" o:gfxdata="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" fillcolor="white [3212]" strokecolor="#747070 [1614]" strokeweight="1.25pt">
                     <w10:wrap anchorx="page" anchory="page"/>
                   </v:rect>
                 </w:pict>
@@ -639,7 +639,7 @@
               </mc:Choice>
               <mc:Fallback>
                 <w:pict>
-                  <v:rect w14:anchorId="01F8D72E" id="Rechthoek 469" o:spid="_x0000_s1026" style="position:absolute;margin-left:0;margin-top:0;width:226.45pt;height:9.35pt;z-index:251662336;visibility:visible;mso-wrap-style:square;mso-width-percent:370;mso-height-percent:0;mso-left-percent:455;mso-top-percent:690;mso-wrap-distance-left:9pt;mso-wrap-distance-top:0;mso-wrap-distance-right:9pt;mso-wrap-distance-bottom:0;mso-position-horizontal-relative:page;mso-position-vertical-relative:page;mso-width-percent:370;mso-height-percent:0;mso-left-percent:455;mso-top-percent:690;mso-width-relative:page;mso-height-relative:margin;v-text-anchor:middle" o:gfxdata="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" fillcolor="#4472c4 [3204]" stroked="f" strokeweight="1pt">
+                  <v:rect w14:anchorId="35E2C7EB" id="Rechthoek 469" o:spid="_x0000_s1026" style="position:absolute;margin-left:0;margin-top:0;width:226.45pt;height:9.35pt;z-index:251662336;visibility:visible;mso-wrap-style:square;mso-width-percent:370;mso-height-percent:0;mso-left-percent:455;mso-top-percent:690;mso-wrap-distance-left:9pt;mso-wrap-distance-top:0;mso-wrap-distance-right:9pt;mso-wrap-distance-bottom:0;mso-position-horizontal-relative:page;mso-position-vertical-relative:page;mso-width-percent:370;mso-height-percent:0;mso-left-percent:455;mso-top-percent:690;mso-width-relative:page;mso-height-relative:margin;v-text-anchor:middle" o:gfxdata="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" fillcolor="#4472c4 [3204]" stroked="f" strokeweight="1pt">
                     <w10:wrap anchorx="page" anchory="page"/>
                   </v:rect>
                 </w:pict>
@@ -1806,11 +1806,9 @@
       <w:r>
         <w:t xml:space="preserve"> gemaakt worden. Eén van deze zal zijn voor een </w:t>
       </w:r>
-      <w:proofErr w:type="gramStart"/>
-      <w:r>
-        <w:t>RGB image</w:t>
-      </w:r>
-      <w:proofErr w:type="gramEnd"/>
+      <w:r>
+        <w:t>RGB-image</w:t>
+      </w:r>
       <w:r>
         <w:t xml:space="preserve"> de andere voor een </w:t>
       </w:r>
@@ -1850,34 +1848,89 @@
       <w:r>
         <w:t xml:space="preserve"> evengoed de facial parameters herkent. </w:t>
       </w:r>
-      <w:bookmarkStart w:id="1" w:name="_GoBack"/>
-      <w:bookmarkEnd w:id="1"/>
     </w:p>
     <w:p>
       <w:pPr>
         <w:pStyle w:val="Kop1"/>
       </w:pPr>
-      <w:bookmarkStart w:id="2" w:name="_Toc5563572"/>
+      <w:bookmarkStart w:id="1" w:name="_Toc5563572"/>
       <w:r>
         <w:t>2. methoden</w:t>
       </w:r>
-      <w:bookmarkEnd w:id="2"/>
+      <w:bookmarkEnd w:id="1"/>
     </w:p>
     <w:p>
       <w:pPr>
         <w:pStyle w:val="Kop2"/>
       </w:pPr>
-      <w:bookmarkStart w:id="3" w:name="_Toc5563573"/>
+      <w:bookmarkStart w:id="2" w:name="_Toc5563573"/>
       <w:r>
         <w:t>2.1 Imageshell</w:t>
       </w:r>
-      <w:bookmarkEnd w:id="3"/>
+      <w:bookmarkEnd w:id="2"/>
+    </w:p>
+    <w:p>
+      <w:r>
+        <w:t xml:space="preserve">De belangrijkste keuzes die hier mogelijk zijn hebben te maken met de manier van de pixels opslaan. De keuzes hierin zijn uiteraard groot, denk aan een c stijl array of 1 van de </w:t>
+      </w:r>
+      <w:r>
+        <w:t>STL-</w:t>
+      </w:r>
+      <w:r>
+        <w:t xml:space="preserve">containers zoals </w:t>
+      </w:r>
+      <w:proofErr w:type="gramStart"/>
+      <w:r>
+        <w:t>std::</w:t>
+      </w:r>
+      <w:proofErr w:type="gramEnd"/>
+      <w:r>
+        <w:t>array</w:t>
+      </w:r>
+      <w:r>
+        <w:t>&lt;&gt;</w:t>
+      </w:r>
+      <w:r>
+        <w:t xml:space="preserve"> of </w:t>
+      </w:r>
+      <w:proofErr w:type="spellStart"/>
+      <w:r>
+        <w:t>std:vector</w:t>
+      </w:r>
+      <w:proofErr w:type="spellEnd"/>
+      <w:r>
+        <w:t>&lt;&gt;</w:t>
+      </w:r>
+      <w:r>
+        <w:t>. Daarnaast is het nog de vraag hoe de pixels opgeslagen gaan worden. Alle pixels achter elkaar in 1 container of een hoofd container met daarin voor elke rij of kolom een ander container die daadwerkelijk de informatie bevat</w:t>
+      </w:r>
+      <w:r>
+        <w:t xml:space="preserve">. </w:t>
+      </w:r>
+      <w:r>
+        <w:t>De verschillende opties hebben ook voor</w:t>
+      </w:r>
+      <w:r>
+        <w:t xml:space="preserve"> en nadelen uiteraard. Het gebruik van </w:t>
+      </w:r>
+      <w:r>
+        <w:t>STL-container</w:t>
+      </w:r>
+      <w:r>
+        <w:t xml:space="preserve"> is vrij eenvoudig gezien de functionaliteit die deze ondersteunen, echter per</w:t>
+      </w:r>
+      <w:r>
+        <w:t>formance technisch</w:t>
+      </w:r>
+      <w:r>
+        <w:t xml:space="preserve"> zijn deze wat slechter omdat deze veel overhead hebben.</w:t>
+      </w:r>
     </w:p>
     <w:p>
       <w:pPr>
         <w:pStyle w:val="Kop2"/>
       </w:pPr>
-      <w:bookmarkStart w:id="4" w:name="_Toc5563574"/>
+      <w:bookmarkStart w:id="3" w:name="_Toc5563574"/>
       <w:r>
         <w:t xml:space="preserve">2.2 </w:t>
       </w:r>
@@ -1885,10 +1938,13 @@
       <w:r>
         <w:t>Grayscale</w:t>
       </w:r>
+      <w:bookmarkEnd w:id="3"/>
+      <w:proofErr w:type="spellEnd"/>
+    </w:p>
+    <w:p>
+      <w:bookmarkStart w:id="4" w:name="_GoBack"/>
       <w:bookmarkEnd w:id="4"/>
-      <w:proofErr w:type="spellEnd"/>
-    </w:p>
-    <w:p/>
+    </w:p>
     <w:p>
       <w:pPr>
         <w:pStyle w:val="Kop1"/>
@@ -1910,19 +1966,87 @@
       <w:bookmarkEnd w:id="6"/>
     </w:p>
     <w:p>
+      <w:r>
+        <w:t xml:space="preserve">We hebben besloten om </w:t>
+      </w:r>
+      <w:r>
+        <w:t xml:space="preserve">te kiezen voor een 1d </w:t>
+      </w:r>
+      <w:proofErr w:type="gramStart"/>
+      <w:r>
+        <w:t>std::</w:t>
+      </w:r>
+      <w:proofErr w:type="gramEnd"/>
+      <w:r>
+        <w:t xml:space="preserve">vector&lt;&gt; het voordeel hiervan is dat het snel te implementeren is en dat alle functies relatief simpel zijn. Denk hierbij aan de get en set pixel functies deze zijn heel makkelijk te implementeren op deze manier. </w:t>
+      </w:r>
+      <w:proofErr w:type="gramStart"/>
+      <w:r>
+        <w:t>Tevens</w:t>
+      </w:r>
+      <w:proofErr w:type="gramEnd"/>
+      <w:r>
+        <w:t xml:space="preserve"> is het een random acces container en kan je dus heel snel waardes opvragen. Echter moet voor de get(</w:t>
+      </w:r>
+      <w:proofErr w:type="spellStart"/>
+      <w:proofErr w:type="gramStart"/>
+      <w:r>
+        <w:t>x,y</w:t>
+      </w:r>
+      <w:proofErr w:type="spellEnd"/>
+      <w:proofErr w:type="gramEnd"/>
+      <w:r>
+        <w:t>) en set(</w:t>
+      </w:r>
+      <w:proofErr w:type="spellStart"/>
+      <w:r>
+        <w:t>x,y</w:t>
+      </w:r>
+      <w:proofErr w:type="spellEnd"/>
+      <w:r>
+        <w:t xml:space="preserve">) eerst een berekening gedaan worden om de </w:t>
+      </w:r>
+      <w:proofErr w:type="spellStart"/>
+      <w:r>
+        <w:t>x,y</w:t>
+      </w:r>
+      <w:proofErr w:type="spellEnd"/>
+      <w:r>
+        <w:t xml:space="preserve"> </w:t>
+      </w:r>
+      <w:proofErr w:type="spellStart"/>
+      <w:r>
+        <w:t>value</w:t>
+      </w:r>
+      <w:proofErr w:type="spellEnd"/>
+      <w:r>
+        <w:t xml:space="preserve"> om te rekenen naar een i </w:t>
+      </w:r>
+      <w:proofErr w:type="spellStart"/>
+      <w:r>
+        <w:t>value</w:t>
+      </w:r>
+      <w:proofErr w:type="spellEnd"/>
+      <w:r>
+        <w:t xml:space="preserve"> die benodigd is om de waardes in de array op te vragen.</w:t>
+      </w:r>
+    </w:p>
+    <w:p/>
+    <w:p>
       <w:pPr>
         <w:pStyle w:val="Kop2"/>
+        <w:rPr>
+          <w:lang w:val="en-US"/>
+        </w:rPr>
       </w:pPr>
       <w:bookmarkStart w:id="7" w:name="_Toc5563577"/>
       <w:r>
-        <w:t xml:space="preserve">3.2 </w:t>
-      </w:r>
-      <w:proofErr w:type="spellStart"/>
-      <w:r>
-        <w:t>Grayscale</w:t>
+        <w:rPr>
+          <w:lang w:val="en-US"/>
+        </w:rPr>
+        <w:t>3.2 Grayscale</w:t>
       </w:r>
       <w:bookmarkEnd w:id="7"/>
-      <w:proofErr w:type="spellEnd"/>
     </w:p>
     <w:p/>
     <w:p>
@@ -1942,22 +2066,50 @@
     <w:p>
       <w:pPr>
         <w:pStyle w:val="Kop1"/>
+        <w:rPr>
+          <w:lang w:val="en-US"/>
+        </w:rPr>
       </w:pPr>
       <w:r>
+        <w:rPr>
+          <w:lang w:val="en-US"/>
+        </w:rPr>
         <w:lastRenderedPageBreak/>
-        <w:t>4. Implementatie</w:t>
+        <w:t xml:space="preserve">4. </w:t>
+      </w:r>
+      <w:proofErr w:type="spellStart"/>
+      <w:r>
+        <w:rPr>
+          <w:lang w:val="en-US"/>
+        </w:rPr>
+        <w:t>Implementatie</w:t>
       </w:r>
       <w:bookmarkEnd w:id="8"/>
+      <w:proofErr w:type="spellEnd"/>
     </w:p>
     <w:p>
       <w:pPr>
         <w:pStyle w:val="Kop2"/>
+        <w:rPr>
+          <w:lang w:val="en-US"/>
+        </w:rPr>
       </w:pPr>
       <w:bookmarkStart w:id="9" w:name="_Toc5563579"/>
       <w:r>
-        <w:t>4.1 Imageshell</w:t>
+        <w:rPr>
+          <w:lang w:val="en-US"/>
+        </w:rPr>
+        <w:t xml:space="preserve">4.1 </w:t>
+      </w:r>
+      <w:proofErr w:type="spellStart"/>
+      <w:r>
+        <w:rPr>
+          <w:lang w:val="en-US"/>
+        </w:rPr>
+        <w:t>Imageshell</w:t>
       </w:r>
       <w:bookmarkEnd w:id="9"/>
+      <w:proofErr w:type="spellEnd"/>
     </w:p>
     <w:p>
       <w:r>
@@ -2639,6 +2791,68 @@
         <w:t>const</w:t>
       </w:r>
       <w:proofErr w:type="spellEnd"/>
+    </w:p>
+    <w:p>
+      <w:pPr>
+        <w:pStyle w:val="Lijstalinea"/>
+        <w:numPr>
+          <w:ilvl w:val="0"/>
+          <w:numId w:val="1"/>
+        </w:numPr>
+        <w:rPr>
+          <w:rStyle w:val="pl-k"/>
+          <w:sz w:val="28"/>
+          <w:lang w:val="en-US"/>
+        </w:rPr>
+      </w:pPr>
+      <w:proofErr w:type="gramStart"/>
+      <w:r>
+        <w:rPr>
+          <w:rStyle w:val="pl-en"/>
+          <w:rFonts w:ascii="Consolas" w:hAnsi="Consolas"/>
+          <w:color w:val="6F42C1"/>
+          <w:sz w:val="20"/>
+          <w:szCs w:val="18"/>
+          <w:shd w:val="clear" w:color="auto" w:fill="FFFFFF"/>
+        </w:rPr>
+        <w:t>verschillende</w:t>
+      </w:r>
+      <w:proofErr w:type="gramEnd"/>
+      <w:r>
+        <w:rPr>
+          <w:rStyle w:val="pl-en"/>
+          <w:rFonts w:ascii="Consolas" w:hAnsi="Consolas"/>
+          <w:color w:val="6F42C1"/>
+          <w:sz w:val="20"/>
+          <w:szCs w:val="18"/>
+          <w:shd w:val="clear" w:color="auto" w:fill="FFFFFF"/>
+        </w:rPr>
+        <w:t xml:space="preserve"> </w:t>
+      </w:r>
+      <w:proofErr w:type="spellStart"/>
+      <w:r>
+        <w:rPr>
+          <w:rStyle w:val="pl-en"/>
+          <w:rFonts w:ascii="Consolas" w:hAnsi="Consolas"/>
+          <w:color w:val="6F42C1"/>
+          <w:sz w:val="20"/>
+          <w:szCs w:val="18"/>
+          <w:shd w:val="clear" w:color="auto" w:fill="FFFFFF"/>
+        </w:rPr>
+        <w:t>constructors</w:t>
+      </w:r>
+      <w:proofErr w:type="spellEnd"/>
+      <w:r>
+        <w:rPr>
+          <w:rStyle w:val="pl-en"/>
+          <w:rFonts w:ascii="Consolas" w:hAnsi="Consolas"/>
+          <w:color w:val="6F42C1"/>
+          <w:sz w:val="20"/>
+          <w:szCs w:val="18"/>
+          <w:shd w:val="clear" w:color="auto" w:fill="FFFFFF"/>
+        </w:rPr>
+        <w:t xml:space="preserve"> </w:t>
+      </w:r>
     </w:p>
     <w:p>
       <w:proofErr w:type="gramStart"/>
@@ -4533,7 +4747,7 @@
 </file>
 
 <file path=customXml/itemProps1.xml><?xml version="1.0" encoding="utf-8"?>
-<ds:datastoreItem xmlns:ds="http://schemas.openxmlformats.org/officeDocument/2006/customXml" ds:itemID="{70B17FD0-81ED-47C3-81EC-DFAB6C22B6FA}">
+<ds:datastoreItem xmlns:ds="http://schemas.openxmlformats.org/officeDocument/2006/customXml" ds:itemID="{680AE522-306D-44A7-8584-3052F6ED6A53}">
   <ds:schemaRefs>
     <ds:schemaRef ds:uri="http://schemas.openxmlformats.org/officeDocument/2006/bibliography"/>
   </ds:schemaRefs>

</xml_diff>

<commit_message>
final version of implementatieplan
</commit_message>
<xml_diff>
--- a/implementatieplannen/working/implementatieplan.docx
+++ b/implementatieplannen/working/implementatieplan.docx
@@ -10,6 +10,7 @@
           <w:docPartUnique/>
         </w:docPartObj>
       </w:sdtPr>
+      <w:sdtEndPr/>
       <w:sdtContent>
         <w:p>
           <w:r>
@@ -89,6 +90,7 @@
                                     <w:dataBinding w:prefixMappings="xmlns:ns0='http://schemas.openxmlformats.org/package/2006/metadata/core-properties' xmlns:ns1='http://purl.org/dc/elements/1.1/'" w:xpath="/ns0:coreProperties[1]/ns1:creator[1]" w:storeItemID="{6C3C8BC8-F283-45AE-878A-BAB7291924A1}"/>
                                     <w:text/>
                                   </w:sdtPr>
+                                  <w:sdtEndPr/>
                                   <w:sdtContent>
                                     <w:r>
                                       <w:rPr>
@@ -148,6 +150,7 @@
                               <w:dataBinding w:prefixMappings="xmlns:ns0='http://schemas.openxmlformats.org/package/2006/metadata/core-properties' xmlns:ns1='http://purl.org/dc/elements/1.1/'" w:xpath="/ns0:coreProperties[1]/ns1:creator[1]" w:storeItemID="{6C3C8BC8-F283-45AE-878A-BAB7291924A1}"/>
                               <w:text/>
                             </w:sdtPr>
+                            <w:sdtEndPr/>
                             <w:sdtContent>
                               <w:r>
                                 <w:rPr>
@@ -373,6 +376,7 @@
                                     <w:dataBinding w:prefixMappings="xmlns:ns0='http://schemas.microsoft.com/office/2006/coverPageProps'" w:xpath="/ns0:CoverPageProperties[1]/ns0:Abstract[1]" w:storeItemID="{55AF091B-3C7A-41E3-B477-F2FDAA23CFDA}"/>
                                     <w:text/>
                                   </w:sdtPr>
+                                  <w:sdtEndPr/>
                                   <w:sdtContent>
                                     <w:r>
                                       <w:rPr>
@@ -427,6 +431,7 @@
                               <w:dataBinding w:prefixMappings="xmlns:ns0='http://schemas.microsoft.com/office/2006/coverPageProps'" w:xpath="/ns0:CoverPageProperties[1]/ns0:Abstract[1]" w:storeItemID="{55AF091B-3C7A-41E3-B477-F2FDAA23CFDA}"/>
                               <w:text/>
                             </w:sdtPr>
+                            <w:sdtEndPr/>
                             <w:sdtContent>
                               <w:r>
                                 <w:rPr>
@@ -717,6 +722,7 @@
                                   <w:dataBinding w:prefixMappings="xmlns:ns0='http://schemas.openxmlformats.org/package/2006/metadata/core-properties' xmlns:ns1='http://purl.org/dc/elements/1.1/'" w:xpath="/ns0:coreProperties[1]/ns1:title[1]" w:storeItemID="{6C3C8BC8-F283-45AE-878A-BAB7291924A1}"/>
                                   <w:text/>
                                 </w:sdtPr>
+                                <w:sdtEndPr/>
                                 <w:sdtContent>
                                   <w:p>
                                     <w:pPr>
@@ -753,6 +759,7 @@
                                   <w:dataBinding w:prefixMappings="xmlns:ns0='http://schemas.openxmlformats.org/package/2006/metadata/core-properties' xmlns:ns1='http://purl.org/dc/elements/1.1/'" w:xpath="/ns0:coreProperties[1]/ns1:subject[1]" w:storeItemID="{6C3C8BC8-F283-45AE-878A-BAB7291924A1}"/>
                                   <w:text/>
                                 </w:sdtPr>
+                                <w:sdtEndPr/>
                                 <w:sdtContent>
                                   <w:p>
                                     <w:pPr>
@@ -824,6 +831,7 @@
                             <w:dataBinding w:prefixMappings="xmlns:ns0='http://schemas.openxmlformats.org/package/2006/metadata/core-properties' xmlns:ns1='http://purl.org/dc/elements/1.1/'" w:xpath="/ns0:coreProperties[1]/ns1:title[1]" w:storeItemID="{6C3C8BC8-F283-45AE-878A-BAB7291924A1}"/>
                             <w:text/>
                           </w:sdtPr>
+                          <w:sdtEndPr/>
                           <w:sdtContent>
                             <w:p>
                               <w:pPr>
@@ -860,6 +868,7 @@
                             <w:dataBinding w:prefixMappings="xmlns:ns0='http://schemas.openxmlformats.org/package/2006/metadata/core-properties' xmlns:ns1='http://purl.org/dc/elements/1.1/'" w:xpath="/ns0:coreProperties[1]/ns1:subject[1]" w:storeItemID="{6C3C8BC8-F283-45AE-878A-BAB7291924A1}"/>
                             <w:text/>
                           </w:sdtPr>
+                          <w:sdtEndPr/>
                           <w:sdtContent>
                             <w:p>
                               <w:pPr>
@@ -907,11 +916,17 @@
             <w:br w:type="page"/>
           </w:r>
         </w:p>
+        <w:bookmarkStart w:id="0" w:name="_GoBack" w:displacedByCustomXml="next"/>
+        <w:bookmarkEnd w:id="0" w:displacedByCustomXml="next"/>
       </w:sdtContent>
     </w:sdt>
     <w:sdt>
       <w:sdtPr>
         <w:rPr>
+          <w:rFonts w:asciiTheme="minorHAnsi" w:eastAsiaTheme="minorHAnsi" w:hAnsiTheme="minorHAnsi" w:cstheme="minorBidi"/>
+          <w:color w:val="auto"/>
+          <w:sz w:val="22"/>
+          <w:szCs w:val="22"/>
           <w:lang w:val="nl-NL"/>
         </w:rPr>
         <w:id w:val="706609208"/>
@@ -922,12 +937,8 @@
       </w:sdtPr>
       <w:sdtEndPr>
         <w:rPr>
-          <w:rFonts w:asciiTheme="minorHAnsi" w:eastAsiaTheme="minorHAnsi" w:hAnsiTheme="minorHAnsi" w:cstheme="minorBidi"/>
           <w:b/>
           <w:bCs/>
-          <w:color w:val="auto"/>
-          <w:sz w:val="22"/>
-          <w:szCs w:val="22"/>
         </w:rPr>
       </w:sdtEndPr>
       <w:sdtContent>
@@ -949,7 +960,9 @@
               <w:tab w:val="right" w:leader="dot" w:pos="9350"/>
             </w:tabs>
             <w:rPr>
+              <w:rFonts w:eastAsiaTheme="minorEastAsia"/>
               <w:noProof/>
+              <w:lang w:val="en-US"/>
             </w:rPr>
           </w:pPr>
           <w:r>
@@ -961,7 +974,7 @@
           <w:r>
             <w:fldChar w:fldCharType="separate"/>
           </w:r>
-          <w:hyperlink w:anchor="_Toc5563571" w:history="1">
+          <w:hyperlink w:anchor="_Toc5601015" w:history="1">
             <w:r>
               <w:rPr>
                 <w:rStyle w:val="Hyperlink"/>
@@ -988,7 +1001,7 @@
                 <w:noProof/>
                 <w:webHidden/>
               </w:rPr>
-              <w:instrText xml:space="preserve"> PAGEREF _Toc5563571 \h </w:instrText>
+              <w:instrText xml:space="preserve"> PAGEREF _Toc5601015 \h </w:instrText>
             </w:r>
             <w:r>
               <w:rPr>
@@ -1026,10 +1039,12 @@
               <w:tab w:val="right" w:leader="dot" w:pos="9350"/>
             </w:tabs>
             <w:rPr>
+              <w:rFonts w:eastAsiaTheme="minorEastAsia"/>
               <w:noProof/>
+              <w:lang w:val="en-US"/>
             </w:rPr>
           </w:pPr>
-          <w:hyperlink w:anchor="_Toc5563572" w:history="1">
+          <w:hyperlink w:anchor="_Toc5601016" w:history="1">
             <w:r>
               <w:rPr>
                 <w:rStyle w:val="Hyperlink"/>
@@ -1056,7 +1071,7 @@
                 <w:noProof/>
                 <w:webHidden/>
               </w:rPr>
-              <w:instrText xml:space="preserve"> PAGEREF _Toc5563572 \h </w:instrText>
+              <w:instrText xml:space="preserve"> PAGEREF _Toc5601016 \h </w:instrText>
             </w:r>
             <w:r>
               <w:rPr>
@@ -1077,6 +1092,636 @@
                 <w:webHidden/>
               </w:rPr>
               <w:t>2</w:t>
+            </w:r>
+            <w:r>
+              <w:rPr>
+                <w:noProof/>
+                <w:webHidden/>
+              </w:rPr>
+              <w:fldChar w:fldCharType="end"/>
+            </w:r>
+          </w:hyperlink>
+        </w:p>
+        <w:p>
+          <w:pPr>
+            <w:pStyle w:val="Inhopg3"/>
+            <w:tabs>
+              <w:tab w:val="right" w:leader="dot" w:pos="9350"/>
+            </w:tabs>
+            <w:rPr>
+              <w:rFonts w:eastAsiaTheme="minorEastAsia"/>
+              <w:noProof/>
+              <w:lang w:val="en-US"/>
+            </w:rPr>
+          </w:pPr>
+          <w:hyperlink w:anchor="_Toc5601017" w:history="1">
+            <w:r>
+              <w:rPr>
+                <w:rStyle w:val="Hyperlink"/>
+                <w:noProof/>
+              </w:rPr>
+              <w:t>2.1 Imageshell</w:t>
+            </w:r>
+            <w:r>
+              <w:rPr>
+                <w:noProof/>
+                <w:webHidden/>
+              </w:rPr>
+              <w:tab/>
+            </w:r>
+            <w:r>
+              <w:rPr>
+                <w:noProof/>
+                <w:webHidden/>
+              </w:rPr>
+              <w:fldChar w:fldCharType="begin"/>
+            </w:r>
+            <w:r>
+              <w:rPr>
+                <w:noProof/>
+                <w:webHidden/>
+              </w:rPr>
+              <w:instrText xml:space="preserve"> PAGEREF _Toc5601017 \h </w:instrText>
+            </w:r>
+            <w:r>
+              <w:rPr>
+                <w:noProof/>
+                <w:webHidden/>
+              </w:rPr>
+            </w:r>
+            <w:r>
+              <w:rPr>
+                <w:noProof/>
+                <w:webHidden/>
+              </w:rPr>
+              <w:fldChar w:fldCharType="separate"/>
+            </w:r>
+            <w:r>
+              <w:rPr>
+                <w:noProof/>
+                <w:webHidden/>
+              </w:rPr>
+              <w:t>2</w:t>
+            </w:r>
+            <w:r>
+              <w:rPr>
+                <w:noProof/>
+                <w:webHidden/>
+              </w:rPr>
+              <w:fldChar w:fldCharType="end"/>
+            </w:r>
+          </w:hyperlink>
+        </w:p>
+        <w:p>
+          <w:pPr>
+            <w:pStyle w:val="Inhopg3"/>
+            <w:tabs>
+              <w:tab w:val="right" w:leader="dot" w:pos="9350"/>
+            </w:tabs>
+            <w:rPr>
+              <w:rFonts w:eastAsiaTheme="minorEastAsia"/>
+              <w:noProof/>
+              <w:lang w:val="en-US"/>
+            </w:rPr>
+          </w:pPr>
+          <w:hyperlink w:anchor="_Toc5601018" w:history="1">
+            <w:r>
+              <w:rPr>
+                <w:rStyle w:val="Hyperlink"/>
+                <w:noProof/>
+              </w:rPr>
+              <w:t>2.2 Grayscale</w:t>
+            </w:r>
+            <w:r>
+              <w:rPr>
+                <w:noProof/>
+                <w:webHidden/>
+              </w:rPr>
+              <w:tab/>
+            </w:r>
+            <w:r>
+              <w:rPr>
+                <w:noProof/>
+                <w:webHidden/>
+              </w:rPr>
+              <w:fldChar w:fldCharType="begin"/>
+            </w:r>
+            <w:r>
+              <w:rPr>
+                <w:noProof/>
+                <w:webHidden/>
+              </w:rPr>
+              <w:instrText xml:space="preserve"> PAGEREF _Toc5601018 \h </w:instrText>
+            </w:r>
+            <w:r>
+              <w:rPr>
+                <w:noProof/>
+                <w:webHidden/>
+              </w:rPr>
+            </w:r>
+            <w:r>
+              <w:rPr>
+                <w:noProof/>
+                <w:webHidden/>
+              </w:rPr>
+              <w:fldChar w:fldCharType="separate"/>
+            </w:r>
+            <w:r>
+              <w:rPr>
+                <w:noProof/>
+                <w:webHidden/>
+              </w:rPr>
+              <w:t>2</w:t>
+            </w:r>
+            <w:r>
+              <w:rPr>
+                <w:noProof/>
+                <w:webHidden/>
+              </w:rPr>
+              <w:fldChar w:fldCharType="end"/>
+            </w:r>
+          </w:hyperlink>
+        </w:p>
+        <w:p>
+          <w:pPr>
+            <w:pStyle w:val="Inhopg3"/>
+            <w:tabs>
+              <w:tab w:val="right" w:leader="dot" w:pos="9350"/>
+            </w:tabs>
+            <w:rPr>
+              <w:rFonts w:eastAsiaTheme="minorEastAsia"/>
+              <w:noProof/>
+              <w:lang w:val="en-US"/>
+            </w:rPr>
+          </w:pPr>
+          <w:hyperlink w:anchor="_Toc5601019" w:history="1">
+            <w:r>
+              <w:rPr>
+                <w:rStyle w:val="Hyperlink"/>
+                <w:noProof/>
+              </w:rPr>
+              <w:t>2.2.1 Intensity</w:t>
+            </w:r>
+            <w:r>
+              <w:rPr>
+                <w:noProof/>
+                <w:webHidden/>
+              </w:rPr>
+              <w:tab/>
+            </w:r>
+            <w:r>
+              <w:rPr>
+                <w:noProof/>
+                <w:webHidden/>
+              </w:rPr>
+              <w:fldChar w:fldCharType="begin"/>
+            </w:r>
+            <w:r>
+              <w:rPr>
+                <w:noProof/>
+                <w:webHidden/>
+              </w:rPr>
+              <w:instrText xml:space="preserve"> PAGEREF _Toc5601019 \h </w:instrText>
+            </w:r>
+            <w:r>
+              <w:rPr>
+                <w:noProof/>
+                <w:webHidden/>
+              </w:rPr>
+            </w:r>
+            <w:r>
+              <w:rPr>
+                <w:noProof/>
+                <w:webHidden/>
+              </w:rPr>
+              <w:fldChar w:fldCharType="separate"/>
+            </w:r>
+            <w:r>
+              <w:rPr>
+                <w:noProof/>
+                <w:webHidden/>
+              </w:rPr>
+              <w:t>2</w:t>
+            </w:r>
+            <w:r>
+              <w:rPr>
+                <w:noProof/>
+                <w:webHidden/>
+              </w:rPr>
+              <w:fldChar w:fldCharType="end"/>
+            </w:r>
+          </w:hyperlink>
+        </w:p>
+        <w:p>
+          <w:pPr>
+            <w:pStyle w:val="Inhopg3"/>
+            <w:tabs>
+              <w:tab w:val="right" w:leader="dot" w:pos="9350"/>
+            </w:tabs>
+            <w:rPr>
+              <w:rFonts w:eastAsiaTheme="minorEastAsia"/>
+              <w:noProof/>
+              <w:lang w:val="en-US"/>
+            </w:rPr>
+          </w:pPr>
+          <w:hyperlink w:anchor="_Toc5601020" w:history="1">
+            <w:r>
+              <w:rPr>
+                <w:rStyle w:val="Hyperlink"/>
+                <w:noProof/>
+              </w:rPr>
+              <w:t>2.2.2 Luma</w:t>
+            </w:r>
+            <w:r>
+              <w:rPr>
+                <w:noProof/>
+                <w:webHidden/>
+              </w:rPr>
+              <w:tab/>
+            </w:r>
+            <w:r>
+              <w:rPr>
+                <w:noProof/>
+                <w:webHidden/>
+              </w:rPr>
+              <w:fldChar w:fldCharType="begin"/>
+            </w:r>
+            <w:r>
+              <w:rPr>
+                <w:noProof/>
+                <w:webHidden/>
+              </w:rPr>
+              <w:instrText xml:space="preserve"> PAGEREF _Toc5601020 \h </w:instrText>
+            </w:r>
+            <w:r>
+              <w:rPr>
+                <w:noProof/>
+                <w:webHidden/>
+              </w:rPr>
+            </w:r>
+            <w:r>
+              <w:rPr>
+                <w:noProof/>
+                <w:webHidden/>
+              </w:rPr>
+              <w:fldChar w:fldCharType="separate"/>
+            </w:r>
+            <w:r>
+              <w:rPr>
+                <w:noProof/>
+                <w:webHidden/>
+              </w:rPr>
+              <w:t>2</w:t>
+            </w:r>
+            <w:r>
+              <w:rPr>
+                <w:noProof/>
+                <w:webHidden/>
+              </w:rPr>
+              <w:fldChar w:fldCharType="end"/>
+            </w:r>
+          </w:hyperlink>
+        </w:p>
+        <w:p>
+          <w:pPr>
+            <w:pStyle w:val="Inhopg3"/>
+            <w:tabs>
+              <w:tab w:val="right" w:leader="dot" w:pos="9350"/>
+            </w:tabs>
+            <w:rPr>
+              <w:rFonts w:eastAsiaTheme="minorEastAsia"/>
+              <w:noProof/>
+              <w:lang w:val="en-US"/>
+            </w:rPr>
+          </w:pPr>
+          <w:hyperlink w:anchor="_Toc5601021" w:history="1">
+            <w:r>
+              <w:rPr>
+                <w:rStyle w:val="Hyperlink"/>
+                <w:noProof/>
+              </w:rPr>
+              <w:t>2.2.3 Luminance</w:t>
+            </w:r>
+            <w:r>
+              <w:rPr>
+                <w:noProof/>
+                <w:webHidden/>
+              </w:rPr>
+              <w:tab/>
+            </w:r>
+            <w:r>
+              <w:rPr>
+                <w:noProof/>
+                <w:webHidden/>
+              </w:rPr>
+              <w:fldChar w:fldCharType="begin"/>
+            </w:r>
+            <w:r>
+              <w:rPr>
+                <w:noProof/>
+                <w:webHidden/>
+              </w:rPr>
+              <w:instrText xml:space="preserve"> PAGEREF _Toc5601021 \h </w:instrText>
+            </w:r>
+            <w:r>
+              <w:rPr>
+                <w:noProof/>
+                <w:webHidden/>
+              </w:rPr>
+            </w:r>
+            <w:r>
+              <w:rPr>
+                <w:noProof/>
+                <w:webHidden/>
+              </w:rPr>
+              <w:fldChar w:fldCharType="separate"/>
+            </w:r>
+            <w:r>
+              <w:rPr>
+                <w:noProof/>
+                <w:webHidden/>
+              </w:rPr>
+              <w:t>3</w:t>
+            </w:r>
+            <w:r>
+              <w:rPr>
+                <w:noProof/>
+                <w:webHidden/>
+              </w:rPr>
+              <w:fldChar w:fldCharType="end"/>
+            </w:r>
+          </w:hyperlink>
+        </w:p>
+        <w:p>
+          <w:pPr>
+            <w:pStyle w:val="Inhopg3"/>
+            <w:tabs>
+              <w:tab w:val="right" w:leader="dot" w:pos="9350"/>
+            </w:tabs>
+            <w:rPr>
+              <w:rFonts w:eastAsiaTheme="minorEastAsia"/>
+              <w:noProof/>
+              <w:lang w:val="en-US"/>
+            </w:rPr>
+          </w:pPr>
+          <w:hyperlink w:anchor="_Toc5601022" w:history="1">
+            <w:r>
+              <w:rPr>
+                <w:rStyle w:val="Hyperlink"/>
+                <w:noProof/>
+              </w:rPr>
+              <w:t>2.2.4 Value method</w:t>
+            </w:r>
+            <w:r>
+              <w:rPr>
+                <w:noProof/>
+                <w:webHidden/>
+              </w:rPr>
+              <w:tab/>
+            </w:r>
+            <w:r>
+              <w:rPr>
+                <w:noProof/>
+                <w:webHidden/>
+              </w:rPr>
+              <w:fldChar w:fldCharType="begin"/>
+            </w:r>
+            <w:r>
+              <w:rPr>
+                <w:noProof/>
+                <w:webHidden/>
+              </w:rPr>
+              <w:instrText xml:space="preserve"> PAGEREF _Toc5601022 \h </w:instrText>
+            </w:r>
+            <w:r>
+              <w:rPr>
+                <w:noProof/>
+                <w:webHidden/>
+              </w:rPr>
+            </w:r>
+            <w:r>
+              <w:rPr>
+                <w:noProof/>
+                <w:webHidden/>
+              </w:rPr>
+              <w:fldChar w:fldCharType="separate"/>
+            </w:r>
+            <w:r>
+              <w:rPr>
+                <w:noProof/>
+                <w:webHidden/>
+              </w:rPr>
+              <w:t>3</w:t>
+            </w:r>
+            <w:r>
+              <w:rPr>
+                <w:noProof/>
+                <w:webHidden/>
+              </w:rPr>
+              <w:fldChar w:fldCharType="end"/>
+            </w:r>
+          </w:hyperlink>
+        </w:p>
+        <w:p>
+          <w:pPr>
+            <w:pStyle w:val="Inhopg3"/>
+            <w:tabs>
+              <w:tab w:val="right" w:leader="dot" w:pos="9350"/>
+            </w:tabs>
+            <w:rPr>
+              <w:rFonts w:eastAsiaTheme="minorEastAsia"/>
+              <w:noProof/>
+              <w:lang w:val="en-US"/>
+            </w:rPr>
+          </w:pPr>
+          <w:hyperlink w:anchor="_Toc5601023" w:history="1">
+            <w:r>
+              <w:rPr>
+                <w:rStyle w:val="Hyperlink"/>
+                <w:noProof/>
+              </w:rPr>
+              <w:t>2.2.5 Luster</w:t>
+            </w:r>
+            <w:r>
+              <w:rPr>
+                <w:noProof/>
+                <w:webHidden/>
+              </w:rPr>
+              <w:tab/>
+            </w:r>
+            <w:r>
+              <w:rPr>
+                <w:noProof/>
+                <w:webHidden/>
+              </w:rPr>
+              <w:fldChar w:fldCharType="begin"/>
+            </w:r>
+            <w:r>
+              <w:rPr>
+                <w:noProof/>
+                <w:webHidden/>
+              </w:rPr>
+              <w:instrText xml:space="preserve"> PAGEREF _Toc5601023 \h </w:instrText>
+            </w:r>
+            <w:r>
+              <w:rPr>
+                <w:noProof/>
+                <w:webHidden/>
+              </w:rPr>
+            </w:r>
+            <w:r>
+              <w:rPr>
+                <w:noProof/>
+                <w:webHidden/>
+              </w:rPr>
+              <w:fldChar w:fldCharType="separate"/>
+            </w:r>
+            <w:r>
+              <w:rPr>
+                <w:noProof/>
+                <w:webHidden/>
+              </w:rPr>
+              <w:t>3</w:t>
+            </w:r>
+            <w:r>
+              <w:rPr>
+                <w:noProof/>
+                <w:webHidden/>
+              </w:rPr>
+              <w:fldChar w:fldCharType="end"/>
+            </w:r>
+          </w:hyperlink>
+        </w:p>
+        <w:p>
+          <w:pPr>
+            <w:pStyle w:val="Inhopg3"/>
+            <w:tabs>
+              <w:tab w:val="right" w:leader="dot" w:pos="9350"/>
+            </w:tabs>
+            <w:rPr>
+              <w:rFonts w:eastAsiaTheme="minorEastAsia"/>
+              <w:noProof/>
+              <w:lang w:val="en-US"/>
+            </w:rPr>
+          </w:pPr>
+          <w:hyperlink w:anchor="_Toc5601024" w:history="1">
+            <w:r>
+              <w:rPr>
+                <w:rStyle w:val="Hyperlink"/>
+                <w:noProof/>
+              </w:rPr>
+              <w:t>2.2.6 Single color channel</w:t>
+            </w:r>
+            <w:r>
+              <w:rPr>
+                <w:noProof/>
+                <w:webHidden/>
+              </w:rPr>
+              <w:tab/>
+            </w:r>
+            <w:r>
+              <w:rPr>
+                <w:noProof/>
+                <w:webHidden/>
+              </w:rPr>
+              <w:fldChar w:fldCharType="begin"/>
+            </w:r>
+            <w:r>
+              <w:rPr>
+                <w:noProof/>
+                <w:webHidden/>
+              </w:rPr>
+              <w:instrText xml:space="preserve"> PAGEREF _Toc5601024 \h </w:instrText>
+            </w:r>
+            <w:r>
+              <w:rPr>
+                <w:noProof/>
+                <w:webHidden/>
+              </w:rPr>
+            </w:r>
+            <w:r>
+              <w:rPr>
+                <w:noProof/>
+                <w:webHidden/>
+              </w:rPr>
+              <w:fldChar w:fldCharType="separate"/>
+            </w:r>
+            <w:r>
+              <w:rPr>
+                <w:noProof/>
+                <w:webHidden/>
+              </w:rPr>
+              <w:t>3</w:t>
+            </w:r>
+            <w:r>
+              <w:rPr>
+                <w:noProof/>
+                <w:webHidden/>
+              </w:rPr>
+              <w:fldChar w:fldCharType="end"/>
+            </w:r>
+          </w:hyperlink>
+        </w:p>
+        <w:p>
+          <w:pPr>
+            <w:pStyle w:val="Inhopg1"/>
+            <w:tabs>
+              <w:tab w:val="right" w:leader="dot" w:pos="9350"/>
+            </w:tabs>
+            <w:rPr>
+              <w:rFonts w:eastAsiaTheme="minorEastAsia"/>
+              <w:noProof/>
+              <w:lang w:val="en-US"/>
+            </w:rPr>
+          </w:pPr>
+          <w:hyperlink w:anchor="_Toc5601025" w:history="1">
+            <w:r>
+              <w:rPr>
+                <w:rStyle w:val="Hyperlink"/>
+                <w:noProof/>
+              </w:rPr>
+              <w:t>3. Keuze</w:t>
+            </w:r>
+            <w:r>
+              <w:rPr>
+                <w:noProof/>
+                <w:webHidden/>
+              </w:rPr>
+              <w:tab/>
+            </w:r>
+            <w:r>
+              <w:rPr>
+                <w:noProof/>
+                <w:webHidden/>
+              </w:rPr>
+              <w:fldChar w:fldCharType="begin"/>
+            </w:r>
+            <w:r>
+              <w:rPr>
+                <w:noProof/>
+                <w:webHidden/>
+              </w:rPr>
+              <w:instrText xml:space="preserve"> PAGEREF _Toc5601025 \h </w:instrText>
+            </w:r>
+            <w:r>
+              <w:rPr>
+                <w:noProof/>
+                <w:webHidden/>
+              </w:rPr>
+            </w:r>
+            <w:r>
+              <w:rPr>
+                <w:noProof/>
+                <w:webHidden/>
+              </w:rPr>
+              <w:fldChar w:fldCharType="separate"/>
+            </w:r>
+            <w:r>
+              <w:rPr>
+                <w:noProof/>
+                <w:webHidden/>
+              </w:rPr>
+              <w:t>3</w:t>
             </w:r>
             <w:r>
               <w:rPr>
@@ -1094,16 +1739,18 @@
               <w:tab w:val="right" w:leader="dot" w:pos="9350"/>
             </w:tabs>
             <w:rPr>
+              <w:rFonts w:eastAsiaTheme="minorEastAsia"/>
               <w:noProof/>
+              <w:lang w:val="en-US"/>
             </w:rPr>
           </w:pPr>
-          <w:hyperlink w:anchor="_Toc5563573" w:history="1">
+          <w:hyperlink w:anchor="_Toc5601026" w:history="1">
             <w:r>
               <w:rPr>
                 <w:rStyle w:val="Hyperlink"/>
                 <w:noProof/>
               </w:rPr>
-              <w:t>2.1 Imageshell</w:t>
+              <w:t>3.1 imageshell</w:t>
             </w:r>
             <w:r>
               <w:rPr>
@@ -1124,7 +1771,7 @@
                 <w:noProof/>
                 <w:webHidden/>
               </w:rPr>
-              <w:instrText xml:space="preserve"> PAGEREF _Toc5563573 \h </w:instrText>
+              <w:instrText xml:space="preserve"> PAGEREF _Toc5601026 \h </w:instrText>
             </w:r>
             <w:r>
               <w:rPr>
@@ -1144,7 +1791,7 @@
                 <w:noProof/>
                 <w:webHidden/>
               </w:rPr>
-              <w:t>2</w:t>
+              <w:t>3</w:t>
             </w:r>
             <w:r>
               <w:rPr>
@@ -1162,16 +1809,18 @@
               <w:tab w:val="right" w:leader="dot" w:pos="9350"/>
             </w:tabs>
             <w:rPr>
+              <w:rFonts w:eastAsiaTheme="minorEastAsia"/>
               <w:noProof/>
+              <w:lang w:val="en-US"/>
             </w:rPr>
           </w:pPr>
-          <w:hyperlink w:anchor="_Toc5563574" w:history="1">
+          <w:hyperlink w:anchor="_Toc5601027" w:history="1">
             <w:r>
               <w:rPr>
                 <w:rStyle w:val="Hyperlink"/>
                 <w:noProof/>
               </w:rPr>
-              <w:t>2.2 Grayscale</w:t>
+              <w:t>3.2 Grayscale</w:t>
             </w:r>
             <w:r>
               <w:rPr>
@@ -1192,7 +1841,7 @@
                 <w:noProof/>
                 <w:webHidden/>
               </w:rPr>
-              <w:instrText xml:space="preserve"> PAGEREF _Toc5563574 \h </w:instrText>
+              <w:instrText xml:space="preserve"> PAGEREF _Toc5601027 \h </w:instrText>
             </w:r>
             <w:r>
               <w:rPr>
@@ -1212,7 +1861,7 @@
                 <w:noProof/>
                 <w:webHidden/>
               </w:rPr>
-              <w:t>2</w:t>
+              <w:t>3</w:t>
             </w:r>
             <w:r>
               <w:rPr>
@@ -1230,16 +1879,18 @@
               <w:tab w:val="right" w:leader="dot" w:pos="9350"/>
             </w:tabs>
             <w:rPr>
+              <w:rFonts w:eastAsiaTheme="minorEastAsia"/>
               <w:noProof/>
+              <w:lang w:val="en-US"/>
             </w:rPr>
           </w:pPr>
-          <w:hyperlink w:anchor="_Toc5563575" w:history="1">
+          <w:hyperlink w:anchor="_Toc5601028" w:history="1">
             <w:r>
               <w:rPr>
                 <w:rStyle w:val="Hyperlink"/>
                 <w:noProof/>
               </w:rPr>
-              <w:t>3. Keuze</w:t>
+              <w:t>4. Implementatie</w:t>
             </w:r>
             <w:r>
               <w:rPr>
@@ -1260,7 +1911,7 @@
                 <w:noProof/>
                 <w:webHidden/>
               </w:rPr>
-              <w:instrText xml:space="preserve"> PAGEREF _Toc5563575 \h </w:instrText>
+              <w:instrText xml:space="preserve"> PAGEREF _Toc5601028 \h </w:instrText>
             </w:r>
             <w:r>
               <w:rPr>
@@ -1280,7 +1931,7 @@
                 <w:noProof/>
                 <w:webHidden/>
               </w:rPr>
-              <w:t>2</w:t>
+              <w:t>4</w:t>
             </w:r>
             <w:r>
               <w:rPr>
@@ -1298,16 +1949,18 @@
               <w:tab w:val="right" w:leader="dot" w:pos="9350"/>
             </w:tabs>
             <w:rPr>
+              <w:rFonts w:eastAsiaTheme="minorEastAsia"/>
               <w:noProof/>
+              <w:lang w:val="en-US"/>
             </w:rPr>
           </w:pPr>
-          <w:hyperlink w:anchor="_Toc5563576" w:history="1">
+          <w:hyperlink w:anchor="_Toc5601029" w:history="1">
             <w:r>
               <w:rPr>
                 <w:rStyle w:val="Hyperlink"/>
                 <w:noProof/>
               </w:rPr>
-              <w:t>3.1 imageshell</w:t>
+              <w:t>4.1 Imageshell</w:t>
             </w:r>
             <w:r>
               <w:rPr>
@@ -1328,7 +1981,7 @@
                 <w:noProof/>
                 <w:webHidden/>
               </w:rPr>
-              <w:instrText xml:space="preserve"> PAGEREF _Toc5563576 \h </w:instrText>
+              <w:instrText xml:space="preserve"> PAGEREF _Toc5601029 \h </w:instrText>
             </w:r>
             <w:r>
               <w:rPr>
@@ -1348,7 +2001,7 @@
                 <w:noProof/>
                 <w:webHidden/>
               </w:rPr>
-              <w:t>2</w:t>
+              <w:t>4</w:t>
             </w:r>
             <w:r>
               <w:rPr>
@@ -1366,16 +2019,18 @@
               <w:tab w:val="right" w:leader="dot" w:pos="9350"/>
             </w:tabs>
             <w:rPr>
+              <w:rFonts w:eastAsiaTheme="minorEastAsia"/>
               <w:noProof/>
+              <w:lang w:val="en-US"/>
             </w:rPr>
           </w:pPr>
-          <w:hyperlink w:anchor="_Toc5563577" w:history="1">
+          <w:hyperlink w:anchor="_Toc5601030" w:history="1">
             <w:r>
               <w:rPr>
                 <w:rStyle w:val="Hyperlink"/>
                 <w:noProof/>
               </w:rPr>
-              <w:t>3.2 Grayscale</w:t>
+              <w:t>4.2 Grayscale</w:t>
             </w:r>
             <w:r>
               <w:rPr>
@@ -1396,7 +2051,7 @@
                 <w:noProof/>
                 <w:webHidden/>
               </w:rPr>
-              <w:instrText xml:space="preserve"> PAGEREF _Toc5563577 \h </w:instrText>
+              <w:instrText xml:space="preserve"> PAGEREF _Toc5601030 \h </w:instrText>
             </w:r>
             <w:r>
               <w:rPr>
@@ -1416,7 +2071,77 @@
                 <w:noProof/>
                 <w:webHidden/>
               </w:rPr>
-              <w:t>2</w:t>
+              <w:t>4</w:t>
+            </w:r>
+            <w:r>
+              <w:rPr>
+                <w:noProof/>
+                <w:webHidden/>
+              </w:rPr>
+              <w:fldChar w:fldCharType="end"/>
+            </w:r>
+          </w:hyperlink>
+        </w:p>
+        <w:p>
+          <w:pPr>
+            <w:pStyle w:val="Inhopg2"/>
+            <w:tabs>
+              <w:tab w:val="right" w:leader="dot" w:pos="9350"/>
+            </w:tabs>
+            <w:rPr>
+              <w:rFonts w:eastAsiaTheme="minorEastAsia"/>
+              <w:noProof/>
+              <w:lang w:val="en-US"/>
+            </w:rPr>
+          </w:pPr>
+          <w:hyperlink w:anchor="_Toc5601031" w:history="1">
+            <w:r>
+              <w:rPr>
+                <w:rStyle w:val="Hyperlink"/>
+                <w:noProof/>
+              </w:rPr>
+              <w:t>4.3 Werkinschatting</w:t>
+            </w:r>
+            <w:r>
+              <w:rPr>
+                <w:noProof/>
+                <w:webHidden/>
+              </w:rPr>
+              <w:tab/>
+            </w:r>
+            <w:r>
+              <w:rPr>
+                <w:noProof/>
+                <w:webHidden/>
+              </w:rPr>
+              <w:fldChar w:fldCharType="begin"/>
+            </w:r>
+            <w:r>
+              <w:rPr>
+                <w:noProof/>
+                <w:webHidden/>
+              </w:rPr>
+              <w:instrText xml:space="preserve"> PAGEREF _Toc5601031 \h </w:instrText>
+            </w:r>
+            <w:r>
+              <w:rPr>
+                <w:noProof/>
+                <w:webHidden/>
+              </w:rPr>
+            </w:r>
+            <w:r>
+              <w:rPr>
+                <w:noProof/>
+                <w:webHidden/>
+              </w:rPr>
+              <w:fldChar w:fldCharType="separate"/>
+            </w:r>
+            <w:r>
+              <w:rPr>
+                <w:noProof/>
+                <w:webHidden/>
+              </w:rPr>
+              <w:t>4</w:t>
             </w:r>
             <w:r>
               <w:rPr>
@@ -1434,16 +2159,18 @@
               <w:tab w:val="right" w:leader="dot" w:pos="9350"/>
             </w:tabs>
             <w:rPr>
+              <w:rFonts w:eastAsiaTheme="minorEastAsia"/>
               <w:noProof/>
+              <w:lang w:val="en-US"/>
             </w:rPr>
           </w:pPr>
-          <w:hyperlink w:anchor="_Toc5563578" w:history="1">
+          <w:hyperlink w:anchor="_Toc5601032" w:history="1">
             <w:r>
               <w:rPr>
                 <w:rStyle w:val="Hyperlink"/>
                 <w:noProof/>
               </w:rPr>
-              <w:t>4. Implementatie</w:t>
+              <w:t>5. Evaluatie</w:t>
             </w:r>
             <w:r>
               <w:rPr>
@@ -1464,7 +2191,7 @@
                 <w:noProof/>
                 <w:webHidden/>
               </w:rPr>
-              <w:instrText xml:space="preserve"> PAGEREF _Toc5563578 \h </w:instrText>
+              <w:instrText xml:space="preserve"> PAGEREF _Toc5601032 \h </w:instrText>
             </w:r>
             <w:r>
               <w:rPr>
@@ -1484,7 +2211,7 @@
                 <w:noProof/>
                 <w:webHidden/>
               </w:rPr>
-              <w:t>2</w:t>
+              <w:t>5</w:t>
             </w:r>
             <w:r>
               <w:rPr>
@@ -1502,16 +2229,18 @@
               <w:tab w:val="right" w:leader="dot" w:pos="9350"/>
             </w:tabs>
             <w:rPr>
+              <w:rFonts w:eastAsiaTheme="minorEastAsia"/>
               <w:noProof/>
+              <w:lang w:val="en-US"/>
             </w:rPr>
           </w:pPr>
-          <w:hyperlink w:anchor="_Toc5563579" w:history="1">
+          <w:hyperlink w:anchor="_Toc5601033" w:history="1">
             <w:r>
               <w:rPr>
                 <w:rStyle w:val="Hyperlink"/>
                 <w:noProof/>
               </w:rPr>
-              <w:t>4.1 Imageshell</w:t>
+              <w:t>5.1 Imageshell</w:t>
             </w:r>
             <w:r>
               <w:rPr>
@@ -1532,7 +2261,7 @@
                 <w:noProof/>
                 <w:webHidden/>
               </w:rPr>
-              <w:instrText xml:space="preserve"> PAGEREF _Toc5563579 \h </w:instrText>
+              <w:instrText xml:space="preserve"> PAGEREF _Toc5601033 \h </w:instrText>
             </w:r>
             <w:r>
               <w:rPr>
@@ -1552,7 +2281,217 @@
                 <w:noProof/>
                 <w:webHidden/>
               </w:rPr>
-              <w:t>2</w:t>
+              <w:t>5</w:t>
+            </w:r>
+            <w:r>
+              <w:rPr>
+                <w:noProof/>
+                <w:webHidden/>
+              </w:rPr>
+              <w:fldChar w:fldCharType="end"/>
+            </w:r>
+          </w:hyperlink>
+        </w:p>
+        <w:p>
+          <w:pPr>
+            <w:pStyle w:val="Inhopg3"/>
+            <w:tabs>
+              <w:tab w:val="right" w:leader="dot" w:pos="9350"/>
+            </w:tabs>
+            <w:rPr>
+              <w:rFonts w:eastAsiaTheme="minorEastAsia"/>
+              <w:noProof/>
+              <w:lang w:val="en-US"/>
+            </w:rPr>
+          </w:pPr>
+          <w:hyperlink w:anchor="_Toc5601034" w:history="1">
+            <w:r>
+              <w:rPr>
+                <w:rStyle w:val="Hyperlink"/>
+                <w:noProof/>
+              </w:rPr>
+              <w:t>5.2 Grayscale</w:t>
+            </w:r>
+            <w:r>
+              <w:rPr>
+                <w:noProof/>
+                <w:webHidden/>
+              </w:rPr>
+              <w:tab/>
+            </w:r>
+            <w:r>
+              <w:rPr>
+                <w:noProof/>
+                <w:webHidden/>
+              </w:rPr>
+              <w:fldChar w:fldCharType="begin"/>
+            </w:r>
+            <w:r>
+              <w:rPr>
+                <w:noProof/>
+                <w:webHidden/>
+              </w:rPr>
+              <w:instrText xml:space="preserve"> PAGEREF _Toc5601034 \h </w:instrText>
+            </w:r>
+            <w:r>
+              <w:rPr>
+                <w:noProof/>
+                <w:webHidden/>
+              </w:rPr>
+            </w:r>
+            <w:r>
+              <w:rPr>
+                <w:noProof/>
+                <w:webHidden/>
+              </w:rPr>
+              <w:fldChar w:fldCharType="separate"/>
+            </w:r>
+            <w:r>
+              <w:rPr>
+                <w:noProof/>
+                <w:webHidden/>
+              </w:rPr>
+              <w:t>5</w:t>
+            </w:r>
+            <w:r>
+              <w:rPr>
+                <w:noProof/>
+                <w:webHidden/>
+              </w:rPr>
+              <w:fldChar w:fldCharType="end"/>
+            </w:r>
+          </w:hyperlink>
+        </w:p>
+        <w:p>
+          <w:pPr>
+            <w:pStyle w:val="Inhopg3"/>
+            <w:tabs>
+              <w:tab w:val="right" w:leader="dot" w:pos="9350"/>
+            </w:tabs>
+            <w:rPr>
+              <w:rFonts w:eastAsiaTheme="minorEastAsia"/>
+              <w:noProof/>
+              <w:lang w:val="en-US"/>
+            </w:rPr>
+          </w:pPr>
+          <w:hyperlink w:anchor="_Toc5601035" w:history="1">
+            <w:r>
+              <w:rPr>
+                <w:rStyle w:val="Hyperlink"/>
+                <w:noProof/>
+              </w:rPr>
+              <w:t>5.2.1 Snelheid:</w:t>
+            </w:r>
+            <w:r>
+              <w:rPr>
+                <w:noProof/>
+                <w:webHidden/>
+              </w:rPr>
+              <w:tab/>
+            </w:r>
+            <w:r>
+              <w:rPr>
+                <w:noProof/>
+                <w:webHidden/>
+              </w:rPr>
+              <w:fldChar w:fldCharType="begin"/>
+            </w:r>
+            <w:r>
+              <w:rPr>
+                <w:noProof/>
+                <w:webHidden/>
+              </w:rPr>
+              <w:instrText xml:space="preserve"> PAGEREF _Toc5601035 \h </w:instrText>
+            </w:r>
+            <w:r>
+              <w:rPr>
+                <w:noProof/>
+                <w:webHidden/>
+              </w:rPr>
+            </w:r>
+            <w:r>
+              <w:rPr>
+                <w:noProof/>
+                <w:webHidden/>
+              </w:rPr>
+              <w:fldChar w:fldCharType="separate"/>
+            </w:r>
+            <w:r>
+              <w:rPr>
+                <w:noProof/>
+                <w:webHidden/>
+              </w:rPr>
+              <w:t>5</w:t>
+            </w:r>
+            <w:r>
+              <w:rPr>
+                <w:noProof/>
+                <w:webHidden/>
+              </w:rPr>
+              <w:fldChar w:fldCharType="end"/>
+            </w:r>
+          </w:hyperlink>
+        </w:p>
+        <w:p>
+          <w:pPr>
+            <w:pStyle w:val="Inhopg3"/>
+            <w:tabs>
+              <w:tab w:val="right" w:leader="dot" w:pos="9350"/>
+            </w:tabs>
+            <w:rPr>
+              <w:rFonts w:eastAsiaTheme="minorEastAsia"/>
+              <w:noProof/>
+              <w:lang w:val="en-US"/>
+            </w:rPr>
+          </w:pPr>
+          <w:hyperlink w:anchor="_Toc5601036" w:history="1">
+            <w:r>
+              <w:rPr>
+                <w:rStyle w:val="Hyperlink"/>
+                <w:noProof/>
+              </w:rPr>
+              <w:t>5.2.2 Kwaliteit:</w:t>
+            </w:r>
+            <w:r>
+              <w:rPr>
+                <w:noProof/>
+                <w:webHidden/>
+              </w:rPr>
+              <w:tab/>
+            </w:r>
+            <w:r>
+              <w:rPr>
+                <w:noProof/>
+                <w:webHidden/>
+              </w:rPr>
+              <w:fldChar w:fldCharType="begin"/>
+            </w:r>
+            <w:r>
+              <w:rPr>
+                <w:noProof/>
+                <w:webHidden/>
+              </w:rPr>
+              <w:instrText xml:space="preserve"> PAGEREF _Toc5601036 \h </w:instrText>
+            </w:r>
+            <w:r>
+              <w:rPr>
+                <w:noProof/>
+                <w:webHidden/>
+              </w:rPr>
+            </w:r>
+            <w:r>
+              <w:rPr>
+                <w:noProof/>
+                <w:webHidden/>
+              </w:rPr>
+              <w:fldChar w:fldCharType="separate"/>
+            </w:r>
+            <w:r>
+              <w:rPr>
+                <w:noProof/>
+                <w:webHidden/>
+              </w:rPr>
+              <w:t>5</w:t>
             </w:r>
             <w:r>
               <w:rPr>
@@ -1570,16 +2509,18 @@
               <w:tab w:val="right" w:leader="dot" w:pos="9350"/>
             </w:tabs>
             <w:rPr>
+              <w:rFonts w:eastAsiaTheme="minorEastAsia"/>
               <w:noProof/>
+              <w:lang w:val="en-US"/>
             </w:rPr>
           </w:pPr>
-          <w:hyperlink w:anchor="_Toc5563580" w:history="1">
+          <w:hyperlink w:anchor="_Toc5601037" w:history="1">
             <w:r>
               <w:rPr>
                 <w:rStyle w:val="Hyperlink"/>
                 <w:noProof/>
               </w:rPr>
-              <w:t>4.2 Grayscale</w:t>
+              <w:t>5.3 Oplevering:</w:t>
             </w:r>
             <w:r>
               <w:rPr>
@@ -1600,7 +2541,7 @@
                 <w:noProof/>
                 <w:webHidden/>
               </w:rPr>
-              <w:instrText xml:space="preserve"> PAGEREF _Toc5563580 \h </w:instrText>
+              <w:instrText xml:space="preserve"> PAGEREF _Toc5601037 \h </w:instrText>
             </w:r>
             <w:r>
               <w:rPr>
@@ -1620,7 +2561,7 @@
                 <w:noProof/>
                 <w:webHidden/>
               </w:rPr>
-              <w:t>3</w:t>
+              <w:t>5</w:t>
             </w:r>
             <w:r>
               <w:rPr>
@@ -1638,16 +2579,18 @@
               <w:tab w:val="right" w:leader="dot" w:pos="9350"/>
             </w:tabs>
             <w:rPr>
+              <w:rFonts w:eastAsiaTheme="minorEastAsia"/>
               <w:noProof/>
+              <w:lang w:val="en-US"/>
             </w:rPr>
           </w:pPr>
-          <w:hyperlink w:anchor="_Toc5563581" w:history="1">
+          <w:hyperlink w:anchor="_Toc5601038" w:history="1">
             <w:r>
               <w:rPr>
                 <w:rStyle w:val="Hyperlink"/>
                 <w:noProof/>
               </w:rPr>
-              <w:t>4.3 Werkinschatting</w:t>
+              <w:t>5.4 Werkinschatting:</w:t>
             </w:r>
             <w:r>
               <w:rPr>
@@ -1668,7 +2611,7 @@
                 <w:noProof/>
                 <w:webHidden/>
               </w:rPr>
-              <w:instrText xml:space="preserve"> PAGEREF _Toc5563581 \h </w:instrText>
+              <w:instrText xml:space="preserve"> PAGEREF _Toc5601038 \h </w:instrText>
             </w:r>
             <w:r>
               <w:rPr>
@@ -1688,75 +2631,7 @@
                 <w:noProof/>
                 <w:webHidden/>
               </w:rPr>
-              <w:t>3</w:t>
-            </w:r>
-            <w:r>
-              <w:rPr>
-                <w:noProof/>
-                <w:webHidden/>
-              </w:rPr>
-              <w:fldChar w:fldCharType="end"/>
-            </w:r>
-          </w:hyperlink>
-        </w:p>
-        <w:p>
-          <w:pPr>
-            <w:pStyle w:val="Inhopg1"/>
-            <w:tabs>
-              <w:tab w:val="right" w:leader="dot" w:pos="9350"/>
-            </w:tabs>
-            <w:rPr>
-              <w:noProof/>
-            </w:rPr>
-          </w:pPr>
-          <w:hyperlink w:anchor="_Toc5563582" w:history="1">
-            <w:r>
-              <w:rPr>
-                <w:rStyle w:val="Hyperlink"/>
-                <w:noProof/>
-              </w:rPr>
-              <w:t>5. Evaluatie</w:t>
-            </w:r>
-            <w:r>
-              <w:rPr>
-                <w:noProof/>
-                <w:webHidden/>
-              </w:rPr>
-              <w:tab/>
-            </w:r>
-            <w:r>
-              <w:rPr>
-                <w:noProof/>
-                <w:webHidden/>
-              </w:rPr>
-              <w:fldChar w:fldCharType="begin"/>
-            </w:r>
-            <w:r>
-              <w:rPr>
-                <w:noProof/>
-                <w:webHidden/>
-              </w:rPr>
-              <w:instrText xml:space="preserve"> PAGEREF _Toc5563582 \h </w:instrText>
-            </w:r>
-            <w:r>
-              <w:rPr>
-                <w:noProof/>
-                <w:webHidden/>
-              </w:rPr>
-            </w:r>
-            <w:r>
-              <w:rPr>
-                <w:noProof/>
-                <w:webHidden/>
-              </w:rPr>
-              <w:fldChar w:fldCharType="separate"/>
-            </w:r>
-            <w:r>
-              <w:rPr>
-                <w:noProof/>
-                <w:webHidden/>
-              </w:rPr>
-              <w:t>3</w:t>
+              <w:t>5</w:t>
             </w:r>
             <w:r>
               <w:rPr>
@@ -1787,12 +2662,12 @@
       <w:pPr>
         <w:pStyle w:val="Kop1"/>
       </w:pPr>
-      <w:bookmarkStart w:id="0" w:name="_Toc5563571"/>
+      <w:bookmarkStart w:id="1" w:name="_Toc5601015"/>
       <w:r>
         <w:lastRenderedPageBreak/>
         <w:t>1. Doel</w:t>
       </w:r>
-      <w:bookmarkEnd w:id="0"/>
+      <w:bookmarkEnd w:id="1"/>
     </w:p>
     <w:p>
       <w:r>
@@ -1853,31 +2728,501 @@
       <w:pPr>
         <w:pStyle w:val="Kop1"/>
       </w:pPr>
-      <w:bookmarkStart w:id="1" w:name="_Toc5563572"/>
+      <w:bookmarkStart w:id="2" w:name="_Toc5601016"/>
       <w:r>
         <w:t>2. methoden</w:t>
       </w:r>
-      <w:bookmarkEnd w:id="1"/>
+      <w:bookmarkEnd w:id="2"/>
+    </w:p>
+    <w:p>
+      <w:pPr>
+        <w:pStyle w:val="Kop3"/>
+      </w:pPr>
+      <w:bookmarkStart w:id="3" w:name="_Toc5601017"/>
+      <w:r>
+        <w:t>2.1 Imageshell</w:t>
+      </w:r>
+      <w:bookmarkEnd w:id="3"/>
+    </w:p>
+    <w:p>
+      <w:r>
+        <w:t xml:space="preserve">De belangrijkste keuzes die hier mogelijk zijn hebben te maken met de manier van de pixels opslaan. De keuzes hierin zijn uiteraard groot, denk aan een c stijl array of 1 van de </w:t>
+      </w:r>
+      <w:r>
+        <w:t>STL-</w:t>
+      </w:r>
+      <w:r>
+        <w:t xml:space="preserve">containers zoals </w:t>
+      </w:r>
+      <w:proofErr w:type="gramStart"/>
+      <w:r>
+        <w:t>std::</w:t>
+      </w:r>
+      <w:proofErr w:type="gramEnd"/>
+      <w:r>
+        <w:t>array</w:t>
+      </w:r>
+      <w:r>
+        <w:t>&lt;&gt;</w:t>
+      </w:r>
+      <w:r>
+        <w:t xml:space="preserve"> of </w:t>
+      </w:r>
+      <w:proofErr w:type="spellStart"/>
+      <w:r>
+        <w:t>std:vector</w:t>
+      </w:r>
+      <w:proofErr w:type="spellEnd"/>
+      <w:r>
+        <w:t>&lt;&gt;</w:t>
+      </w:r>
+      <w:r>
+        <w:t>. Daarnaast is het nog de vraag hoe de pixels opgeslagen gaan worden. Alle pixels achter elkaar in 1 container of een hoofd container met daarin voor elke rij of kolom een ander container die daadwerkelijk de informatie bevat</w:t>
+      </w:r>
+      <w:r>
+        <w:t xml:space="preserve">. </w:t>
+      </w:r>
+      <w:r>
+        <w:t>De verschillende opties hebben ook voor</w:t>
+      </w:r>
+      <w:r>
+        <w:t xml:space="preserve"> en nadelen uiteraard. Het gebruik van </w:t>
+      </w:r>
+      <w:r>
+        <w:t>STL-container</w:t>
+      </w:r>
+      <w:r>
+        <w:t xml:space="preserve"> is vrij eenvoudig gezien de functionaliteit die deze ondersteunen, echter per</w:t>
+      </w:r>
+      <w:r>
+        <w:t>formance technisch</w:t>
+      </w:r>
+      <w:r>
+        <w:t xml:space="preserve"> zijn deze wat slechter omdat deze veel overhead hebben.</w:t>
+      </w:r>
+    </w:p>
+    <w:p>
+      <w:pPr>
+        <w:pStyle w:val="Kop3"/>
+      </w:pPr>
+      <w:bookmarkStart w:id="4" w:name="_Toc5601018"/>
+      <w:r>
+        <w:t xml:space="preserve">2.2 </w:t>
+      </w:r>
+      <w:proofErr w:type="spellStart"/>
+      <w:r>
+        <w:t>Grayscale</w:t>
+      </w:r>
+      <w:bookmarkEnd w:id="4"/>
+      <w:proofErr w:type="spellEnd"/>
+    </w:p>
+    <w:p>
+      <w:r>
+        <w:t>Om van een kleurenfoto naar een zwart-wit foto te gaan moet een algoritme worden gebruikt. Hieronder zijn de meest voorkomende methodes beschreven.</w:t>
+      </w:r>
+    </w:p>
+    <w:p>
+      <w:pPr>
+        <w:pStyle w:val="Kop3"/>
+      </w:pPr>
+      <w:bookmarkStart w:id="5" w:name="_Toc5601019"/>
+      <w:r>
+        <w:t xml:space="preserve">2.2.1 </w:t>
+      </w:r>
+      <w:proofErr w:type="spellStart"/>
+      <w:r>
+        <w:t>Intensity</w:t>
+      </w:r>
+      <w:bookmarkEnd w:id="5"/>
+      <w:proofErr w:type="spellEnd"/>
+    </w:p>
+    <w:p>
+      <w:proofErr w:type="spellStart"/>
+      <w:r>
+        <w:t>Intensity</w:t>
+      </w:r>
+      <w:proofErr w:type="spellEnd"/>
+      <w:r>
+        <w:t xml:space="preserve"> is een veelvoorkomende methode. Deze methode is relatief eenvoudig. De drie </w:t>
+      </w:r>
+      <w:r>
+        <w:t>RGB-waardes</w:t>
+      </w:r>
+      <w:r>
+        <w:t xml:space="preserve"> worden bij elkaar opgeteld en vervolgens gedeeld door drie. Het gemiddelde van de 3 waardes wordt de nieuwe grijswaarde van een pixel. (GRAY = ((R+G+B</w:t>
+      </w:r>
+      <w:proofErr w:type="gramStart"/>
+      <w:r>
+        <w:t>) /</w:t>
+      </w:r>
+      <w:proofErr w:type="gramEnd"/>
+      <w:r>
+        <w:t xml:space="preserve"> 3)) Het nadeel van deze manier is dat het slecht de grijstinten representeert ten opzichte van hoe een mens licht ervaart. </w:t>
+      </w:r>
+    </w:p>
+    <w:p>
+      <w:pPr>
+        <w:pStyle w:val="Kop3"/>
+      </w:pPr>
+      <w:bookmarkStart w:id="6" w:name="_Toc5601020"/>
+      <w:r>
+        <w:t xml:space="preserve">2.2.2 </w:t>
+      </w:r>
+      <w:proofErr w:type="spellStart"/>
+      <w:r>
+        <w:t>Luma</w:t>
+      </w:r>
+      <w:bookmarkEnd w:id="6"/>
+      <w:proofErr w:type="spellEnd"/>
+    </w:p>
+    <w:p>
+      <w:proofErr w:type="spellStart"/>
+      <w:r>
+        <w:t>Luma</w:t>
+      </w:r>
+      <w:proofErr w:type="spellEnd"/>
+      <w:r>
+        <w:t xml:space="preserve"> is gebaseerd hoe een mens </w:t>
+      </w:r>
+      <w:r>
+        <w:t>grijstinten</w:t>
+      </w:r>
+      <w:r>
+        <w:t xml:space="preserve"> ervaart. Voor deze berekening hebben de waardes </w:t>
+      </w:r>
+      <w:proofErr w:type="gramStart"/>
+      <w:r>
+        <w:t>R,G</w:t>
+      </w:r>
+      <w:proofErr w:type="gramEnd"/>
+      <w:r>
+        <w:t xml:space="preserve"> en B samen een waarde 1. Waarvan rood 0.2126 representeert, groen 0.7152 en blauw 0.0722. De waarde van elke kleur wordt met zijn coëfficiënt vermenigvuldigd. Daarna worden de waardes bij elkaar opgeteld en dat is </w:t>
+      </w:r>
+      <w:r>
+        <w:t>de nieuwe</w:t>
+      </w:r>
+      <w:r>
+        <w:t xml:space="preserve"> grijswaarde van een pixel. (Gray = </w:t>
+      </w:r>
+      <w:proofErr w:type="gramStart"/>
+      <w:r>
+        <w:t>( R</w:t>
+      </w:r>
+      <w:proofErr w:type="gramEnd"/>
+      <w:r>
+        <w:t xml:space="preserve"> * 0.2126 + G * 0.7152 + B * 0.0722)). Het nadeel is dat niet iedereen zijn ogen uniform zijn en er zijn betere manieren voor machine </w:t>
+      </w:r>
+      <w:proofErr w:type="spellStart"/>
+      <w:r>
+        <w:t>vision</w:t>
+      </w:r>
+      <w:proofErr w:type="spellEnd"/>
+      <w:r>
+        <w:t>.</w:t>
+      </w:r>
+    </w:p>
+    <w:p>
+      <w:pPr>
+        <w:rPr>
+          <w:rFonts w:asciiTheme="majorHAnsi" w:eastAsiaTheme="majorEastAsia" w:hAnsiTheme="majorHAnsi" w:cstheme="majorBidi"/>
+          <w:color w:val="2F5496" w:themeColor="accent1" w:themeShade="BF"/>
+          <w:sz w:val="26"/>
+          <w:szCs w:val="26"/>
+        </w:rPr>
+      </w:pPr>
+      <w:r>
+        <w:br w:type="page"/>
+      </w:r>
+    </w:p>
+    <w:p>
+      <w:pPr>
+        <w:pStyle w:val="Kop3"/>
+      </w:pPr>
+      <w:bookmarkStart w:id="7" w:name="_Toc5601021"/>
+      <w:r>
+        <w:lastRenderedPageBreak/>
+        <w:t xml:space="preserve">2.2.3 </w:t>
+      </w:r>
+      <w:proofErr w:type="spellStart"/>
+      <w:r>
+        <w:t>Luminance</w:t>
+      </w:r>
+      <w:bookmarkEnd w:id="7"/>
+      <w:proofErr w:type="spellEnd"/>
+    </w:p>
+    <w:p>
+      <w:proofErr w:type="spellStart"/>
+      <w:r>
+        <w:t>Luminance</w:t>
+      </w:r>
+      <w:proofErr w:type="spellEnd"/>
+      <w:r>
+        <w:t xml:space="preserve"> lijkt op </w:t>
+      </w:r>
+      <w:proofErr w:type="spellStart"/>
+      <w:r>
+        <w:t>luma</w:t>
+      </w:r>
+      <w:proofErr w:type="spellEnd"/>
+      <w:r>
+        <w:t xml:space="preserve"> maar de waardes zijn anders verdeeld. </w:t>
+      </w:r>
+      <w:proofErr w:type="spellStart"/>
+      <w:r>
+        <w:t>Luminance</w:t>
+      </w:r>
+      <w:proofErr w:type="spellEnd"/>
+      <w:r>
+        <w:t xml:space="preserve"> is gericht op machine </w:t>
+      </w:r>
+      <w:proofErr w:type="spellStart"/>
+      <w:r>
+        <w:t>vision</w:t>
+      </w:r>
+      <w:proofErr w:type="spellEnd"/>
+      <w:r>
+        <w:t xml:space="preserve"> en niet op het menselijk oog. Voor deze berekening hebben de waardes </w:t>
+      </w:r>
+      <w:r>
+        <w:t>R, G</w:t>
+      </w:r>
+      <w:r>
+        <w:t xml:space="preserve"> en B samen een waarde 1. Waarvan rood 0.3 representeert, groen 0.59 en blauw 0.11. De waarde van elke kleur wordt met zijn coëfficiënt vermenigvuldigd. Daarna worden de waardes bij elkaar opgeteld en dat is </w:t>
+      </w:r>
+      <w:r>
+        <w:t>de nieuwe</w:t>
+      </w:r>
+      <w:r>
+        <w:t xml:space="preserve"> grijswaarde van een pixel.</w:t>
+      </w:r>
+    </w:p>
+    <w:p>
+      <w:r>
+        <w:t xml:space="preserve"> (Gray = </w:t>
+      </w:r>
+      <w:r>
+        <w:t>(R</w:t>
+      </w:r>
+      <w:r>
+        <w:t xml:space="preserve"> * 0.3 + G * 0.59 + B * 0.11)) Het nadeel is dat het minder natuurlijk is voor het menselijk oog.</w:t>
+      </w:r>
+    </w:p>
+    <w:p>
+      <w:pPr>
+        <w:pStyle w:val="Kop3"/>
+      </w:pPr>
+      <w:bookmarkStart w:id="8" w:name="_Toc5601022"/>
+      <w:r>
+        <w:t>2.</w:t>
+      </w:r>
+      <w:r>
+        <w:t xml:space="preserve">2.4 Value </w:t>
+      </w:r>
+      <w:proofErr w:type="spellStart"/>
+      <w:r>
+        <w:t>method</w:t>
+      </w:r>
+      <w:bookmarkEnd w:id="8"/>
+      <w:proofErr w:type="spellEnd"/>
+    </w:p>
+    <w:p>
+      <w:r>
+        <w:t xml:space="preserve">Bij </w:t>
+      </w:r>
+      <w:proofErr w:type="spellStart"/>
+      <w:r>
+        <w:t>value</w:t>
+      </w:r>
+      <w:proofErr w:type="spellEnd"/>
+      <w:r>
+        <w:t xml:space="preserve"> methode wordt de hoogste van de drie </w:t>
+      </w:r>
+      <w:r>
+        <w:t>RGB-waardes</w:t>
+      </w:r>
+      <w:r>
+        <w:t xml:space="preserve"> wordt de nieuwe grijswaarden van een pixel. (Gray </w:t>
+      </w:r>
+      <w:r>
+        <w:t xml:space="preserve">= </w:t>
+      </w:r>
+      <w:proofErr w:type="gramStart"/>
+      <w:r>
+        <w:t>max</w:t>
+      </w:r>
+      <w:r>
+        <w:t>(</w:t>
+      </w:r>
+      <w:proofErr w:type="gramEnd"/>
+      <w:r>
+        <w:t xml:space="preserve">RGB)) Deze methode wordt het meest gebruikt voor artistieke effecten gebruikt. Voordeel is dat het snel is. Het nadeel is dat de details in de andere kleuren dan de max </w:t>
+      </w:r>
+      <w:proofErr w:type="spellStart"/>
+      <w:r>
+        <w:t>value</w:t>
+      </w:r>
+      <w:proofErr w:type="spellEnd"/>
+      <w:r>
+        <w:t xml:space="preserve"> kunnen wegvallen en is gevoelig voor hoge helderheden.</w:t>
+      </w:r>
+    </w:p>
+    <w:p>
+      <w:pPr>
+        <w:pStyle w:val="Kop3"/>
+      </w:pPr>
+      <w:bookmarkStart w:id="9" w:name="_Toc5601023"/>
+      <w:r>
+        <w:t>2.2.5 Luster</w:t>
+      </w:r>
+      <w:bookmarkEnd w:id="9"/>
+    </w:p>
+    <w:p>
+      <w:r>
+        <w:t xml:space="preserve">Luster is een methode waar de hoogste en </w:t>
+      </w:r>
+      <w:r>
+        <w:t>laagste van</w:t>
+      </w:r>
+      <w:r>
+        <w:t xml:space="preserve"> de drie RGB</w:t>
+      </w:r>
+      <w:r>
+        <w:t>-</w:t>
+      </w:r>
+      <w:r>
+        <w:t xml:space="preserve">waardes </w:t>
+      </w:r>
+      <w:r>
+        <w:t>worden bij</w:t>
+      </w:r>
+      <w:r>
+        <w:t xml:space="preserve"> elkaar worden opgeteld. Vervolgens bij gedeeld door 2. De uitkomst hiervan wordt de nieuwe grijswaarden van een pixel. </w:t>
+      </w:r>
+      <w:r>
+        <w:t>(Gray</w:t>
+      </w:r>
+      <w:r>
+        <w:t>= (</w:t>
+      </w:r>
+      <w:proofErr w:type="gramStart"/>
+      <w:r>
+        <w:t>max(</w:t>
+      </w:r>
+      <w:proofErr w:type="gramEnd"/>
+      <w:r>
+        <w:t xml:space="preserve">RGB) + min(RGB))/ 2) Het voordeel is dat het minder gevoelig is voor hogere </w:t>
+      </w:r>
+      <w:proofErr w:type="spellStart"/>
+      <w:r>
+        <w:t>helderhedenen</w:t>
+      </w:r>
+      <w:proofErr w:type="spellEnd"/>
+      <w:r>
+        <w:t xml:space="preserve"> is ontworpen voor computer </w:t>
+      </w:r>
+      <w:proofErr w:type="spellStart"/>
+      <w:r>
+        <w:t>graphics</w:t>
+      </w:r>
+      <w:proofErr w:type="spellEnd"/>
+      <w:r>
+        <w:t xml:space="preserve">. </w:t>
+      </w:r>
+      <w:r>
+        <w:t>Het</w:t>
+      </w:r>
+      <w:r>
+        <w:t xml:space="preserve"> nadeel is minder natuurlijk voor het menselijk oog.</w:t>
+      </w:r>
+    </w:p>
+    <w:p>
+      <w:pPr>
+        <w:pStyle w:val="Kop3"/>
+      </w:pPr>
+      <w:bookmarkStart w:id="10" w:name="_Toc5601024"/>
+      <w:r>
+        <w:t xml:space="preserve">2.2.6 Single </w:t>
+      </w:r>
+      <w:proofErr w:type="spellStart"/>
+      <w:r>
+        <w:t>col</w:t>
+      </w:r>
+      <w:r>
+        <w:t>or</w:t>
+      </w:r>
+      <w:proofErr w:type="spellEnd"/>
+      <w:r>
+        <w:t xml:space="preserve"> channel</w:t>
+      </w:r>
+      <w:bookmarkEnd w:id="10"/>
+    </w:p>
+    <w:p>
+      <w:r>
+        <w:t xml:space="preserve">Single </w:t>
+      </w:r>
+      <w:proofErr w:type="spellStart"/>
+      <w:r>
+        <w:t>color</w:t>
+      </w:r>
+      <w:proofErr w:type="spellEnd"/>
+      <w:r>
+        <w:t xml:space="preserve"> is een methode waar 1 kleur van de </w:t>
+      </w:r>
+      <w:r>
+        <w:t>RGB-waardes</w:t>
+      </w:r>
+      <w:r>
+        <w:t xml:space="preserve"> wordt gekozen en vervolgens wordt dat dan die nieuwe grijswaarde van een pixel. (Gray= </w:t>
+      </w:r>
+      <w:r>
+        <w:t>(</w:t>
+      </w:r>
+      <w:proofErr w:type="gramStart"/>
+      <w:r>
+        <w:t>R</w:t>
+      </w:r>
+      <w:r>
+        <w:t xml:space="preserve"> )</w:t>
+      </w:r>
+      <w:proofErr w:type="gramEnd"/>
+      <w:r>
+        <w:t xml:space="preserve">) Deze methode heeft de minste operaties maar is moeilijk te verwerken door machine </w:t>
+      </w:r>
+      <w:proofErr w:type="spellStart"/>
+      <w:r>
+        <w:t>vision</w:t>
+      </w:r>
+      <w:proofErr w:type="spellEnd"/>
+      <w:r>
+        <w:t xml:space="preserve"> en mist de details van de andere kleuren.</w:t>
+      </w:r>
+    </w:p>
+    <w:p>
+      <w:pPr>
+        <w:pStyle w:val="Kop1"/>
+      </w:pPr>
+      <w:bookmarkStart w:id="11" w:name="_Toc5601025"/>
+      <w:r>
+        <w:t>3. Keuze</w:t>
+      </w:r>
+      <w:bookmarkEnd w:id="11"/>
     </w:p>
     <w:p>
       <w:pPr>
         <w:pStyle w:val="Kop2"/>
       </w:pPr>
-      <w:bookmarkStart w:id="2" w:name="_Toc5563573"/>
-      <w:r>
-        <w:t>2.1 Imageshell</w:t>
-      </w:r>
-      <w:bookmarkEnd w:id="2"/>
-    </w:p>
-    <w:p>
-      <w:r>
-        <w:t xml:space="preserve">De belangrijkste keuzes die hier mogelijk zijn hebben te maken met de manier van de pixels opslaan. De keuzes hierin zijn uiteraard groot, denk aan een c stijl array of 1 van de </w:t>
-      </w:r>
-      <w:r>
-        <w:t>STL-</w:t>
-      </w:r>
-      <w:r>
-        <w:t xml:space="preserve">containers zoals </w:t>
+      <w:bookmarkStart w:id="12" w:name="_Toc5601026"/>
+      <w:r>
+        <w:t>3.1 imageshell</w:t>
+      </w:r>
+      <w:bookmarkEnd w:id="12"/>
+    </w:p>
+    <w:p>
+      <w:r>
+        <w:t xml:space="preserve">We hebben besloten om </w:t>
+      </w:r>
+      <w:r>
+        <w:t xml:space="preserve">te kiezen voor een 1d </w:t>
       </w:r>
       <w:proofErr w:type="gramStart"/>
       <w:r>
@@ -1885,170 +3230,102 @@
       </w:r>
       <w:proofErr w:type="gramEnd"/>
       <w:r>
-        <w:t>array</w:t>
-      </w:r>
-      <w:r>
-        <w:t>&lt;&gt;</w:t>
-      </w:r>
-      <w:r>
-        <w:t xml:space="preserve"> of </w:t>
-      </w:r>
-      <w:proofErr w:type="spellStart"/>
-      <w:r>
-        <w:t>std:vector</w:t>
-      </w:r>
-      <w:proofErr w:type="spellEnd"/>
-      <w:r>
-        <w:t>&lt;&gt;</w:t>
-      </w:r>
-      <w:r>
-        <w:t>. Daarnaast is het nog de vraag hoe de pixels opgeslagen gaan worden. Alle pixels achter elkaar in 1 container of een hoofd container met daarin voor elke rij of kolom een ander container die daadwerkelijk de informatie bevat</w:t>
-      </w:r>
-      <w:r>
-        <w:t xml:space="preserve">. </w:t>
-      </w:r>
-      <w:r>
-        <w:t>De verschillende opties hebben ook voor</w:t>
-      </w:r>
-      <w:r>
-        <w:t xml:space="preserve"> en nadelen uiteraard. Het gebruik van </w:t>
-      </w:r>
-      <w:r>
-        <w:t>STL-container</w:t>
-      </w:r>
-      <w:r>
-        <w:t xml:space="preserve"> is vrij eenvoudig gezien de functionaliteit die deze ondersteunen, echter per</w:t>
-      </w:r>
-      <w:r>
-        <w:t>formance technisch</w:t>
-      </w:r>
-      <w:r>
-        <w:t xml:space="preserve"> zijn deze wat slechter omdat deze veel overhead hebben.</w:t>
-      </w:r>
-    </w:p>
+        <w:t xml:space="preserve">vector&lt;&gt; het voordeel hiervan is dat het snel te implementeren is en dat alle functies relatief simpel zijn. Denk hierbij aan de get en set pixel functies deze zijn heel makkelijk te implementeren op deze manier. </w:t>
+      </w:r>
+      <w:proofErr w:type="gramStart"/>
+      <w:r>
+        <w:t>Tevens</w:t>
+      </w:r>
+      <w:proofErr w:type="gramEnd"/>
+      <w:r>
+        <w:t xml:space="preserve"> is het een random acces container en kan je dus heel snel waardes opvragen. Echter moet voor de get(</w:t>
+      </w:r>
+      <w:proofErr w:type="spellStart"/>
+      <w:proofErr w:type="gramStart"/>
+      <w:r>
+        <w:t>x,y</w:t>
+      </w:r>
+      <w:proofErr w:type="spellEnd"/>
+      <w:proofErr w:type="gramEnd"/>
+      <w:r>
+        <w:t>) en set(</w:t>
+      </w:r>
+      <w:proofErr w:type="spellStart"/>
+      <w:r>
+        <w:t>x,y</w:t>
+      </w:r>
+      <w:proofErr w:type="spellEnd"/>
+      <w:r>
+        <w:t xml:space="preserve">) eerst een berekening gedaan worden om de </w:t>
+      </w:r>
+      <w:proofErr w:type="spellStart"/>
+      <w:r>
+        <w:t>x,y</w:t>
+      </w:r>
+      <w:proofErr w:type="spellEnd"/>
+      <w:r>
+        <w:t xml:space="preserve"> </w:t>
+      </w:r>
+      <w:proofErr w:type="spellStart"/>
+      <w:r>
+        <w:t>value</w:t>
+      </w:r>
+      <w:proofErr w:type="spellEnd"/>
+      <w:r>
+        <w:t xml:space="preserve"> om te rekenen naar een i </w:t>
+      </w:r>
+      <w:proofErr w:type="spellStart"/>
+      <w:r>
+        <w:t>value</w:t>
+      </w:r>
+      <w:proofErr w:type="spellEnd"/>
+      <w:r>
+        <w:t xml:space="preserve"> die benodigd is om de waardes in de array op te vragen.</w:t>
+      </w:r>
+    </w:p>
+    <w:p/>
     <w:p>
       <w:pPr>
         <w:pStyle w:val="Kop2"/>
       </w:pPr>
-      <w:bookmarkStart w:id="3" w:name="_Toc5563574"/>
-      <w:r>
-        <w:t xml:space="preserve">2.2 </w:t>
+      <w:bookmarkStart w:id="13" w:name="_Toc5601027"/>
+      <w:r>
+        <w:t xml:space="preserve">3.2 </w:t>
       </w:r>
       <w:proofErr w:type="spellStart"/>
       <w:r>
         <w:t>Grayscale</w:t>
       </w:r>
-      <w:bookmarkEnd w:id="3"/>
-      <w:proofErr w:type="spellEnd"/>
-    </w:p>
-    <w:p>
-      <w:bookmarkStart w:id="4" w:name="_GoBack"/>
-      <w:bookmarkEnd w:id="4"/>
-    </w:p>
-    <w:p>
-      <w:pPr>
-        <w:pStyle w:val="Kop1"/>
-      </w:pPr>
-      <w:bookmarkStart w:id="5" w:name="_Toc5563575"/>
-      <w:r>
-        <w:t>3. Keuze</w:t>
-      </w:r>
-      <w:bookmarkEnd w:id="5"/>
-    </w:p>
-    <w:p>
-      <w:pPr>
-        <w:pStyle w:val="Kop2"/>
-      </w:pPr>
-      <w:bookmarkStart w:id="6" w:name="_Toc5563576"/>
-      <w:r>
-        <w:t>3.1 imageshell</w:t>
-      </w:r>
-      <w:bookmarkEnd w:id="6"/>
-    </w:p>
-    <w:p>
-      <w:r>
-        <w:t xml:space="preserve">We hebben besloten om </w:t>
-      </w:r>
-      <w:r>
-        <w:t xml:space="preserve">te kiezen voor een 1d </w:t>
-      </w:r>
-      <w:proofErr w:type="gramStart"/>
-      <w:r>
-        <w:t>std::</w:t>
-      </w:r>
-      <w:proofErr w:type="gramEnd"/>
-      <w:r>
-        <w:t xml:space="preserve">vector&lt;&gt; het voordeel hiervan is dat het snel te implementeren is en dat alle functies relatief simpel zijn. Denk hierbij aan de get en set pixel functies deze zijn heel makkelijk te implementeren op deze manier. </w:t>
-      </w:r>
-      <w:proofErr w:type="gramStart"/>
-      <w:r>
-        <w:t>Tevens</w:t>
-      </w:r>
-      <w:proofErr w:type="gramEnd"/>
-      <w:r>
-        <w:t xml:space="preserve"> is het een random acces container en kan je dus heel snel waardes opvragen. Echter moet voor de get(</w:t>
-      </w:r>
-      <w:proofErr w:type="spellStart"/>
-      <w:proofErr w:type="gramStart"/>
-      <w:r>
-        <w:t>x,y</w:t>
-      </w:r>
-      <w:proofErr w:type="spellEnd"/>
-      <w:proofErr w:type="gramEnd"/>
-      <w:r>
-        <w:t>) en set(</w:t>
-      </w:r>
-      <w:proofErr w:type="spellStart"/>
-      <w:r>
-        <w:t>x,y</w:t>
-      </w:r>
-      <w:proofErr w:type="spellEnd"/>
-      <w:r>
-        <w:t xml:space="preserve">) eerst een berekening gedaan worden om de </w:t>
-      </w:r>
-      <w:proofErr w:type="spellStart"/>
-      <w:r>
-        <w:t>x,y</w:t>
-      </w:r>
-      <w:proofErr w:type="spellEnd"/>
-      <w:r>
-        <w:t xml:space="preserve"> </w:t>
-      </w:r>
-      <w:proofErr w:type="spellStart"/>
-      <w:r>
-        <w:t>value</w:t>
-      </w:r>
-      <w:proofErr w:type="spellEnd"/>
-      <w:r>
-        <w:t xml:space="preserve"> om te rekenen naar een i </w:t>
-      </w:r>
-      <w:proofErr w:type="spellStart"/>
-      <w:r>
-        <w:t>value</w:t>
-      </w:r>
-      <w:proofErr w:type="spellEnd"/>
-      <w:r>
-        <w:t xml:space="preserve"> die benodigd is om de waardes in de array op te vragen.</w:t>
-      </w:r>
-    </w:p>
-    <w:p/>
-    <w:p>
-      <w:pPr>
-        <w:pStyle w:val="Kop2"/>
-        <w:rPr>
-          <w:lang w:val="en-US"/>
-        </w:rPr>
-      </w:pPr>
-      <w:bookmarkStart w:id="7" w:name="_Toc5563577"/>
-      <w:r>
-        <w:rPr>
-          <w:lang w:val="en-US"/>
-        </w:rPr>
-        <w:t>3.2 Grayscale</w:t>
-      </w:r>
-      <w:bookmarkEnd w:id="7"/>
-    </w:p>
-    <w:p/>
+      <w:bookmarkEnd w:id="13"/>
+      <w:proofErr w:type="spellEnd"/>
+    </w:p>
+    <w:p>
+      <w:r>
+        <w:t xml:space="preserve">We gaan kiezen voor </w:t>
+      </w:r>
+      <w:proofErr w:type="spellStart"/>
+      <w:r>
+        <w:t>Luminance</w:t>
+      </w:r>
+      <w:proofErr w:type="spellEnd"/>
+      <w:r>
+        <w:t xml:space="preserve"> omdat het menselijk oog het ook zo ziet. Wij denken dat gezichtsherkenning gedeelte sneller </w:t>
+      </w:r>
+      <w:r>
+        <w:t>gaat werken</w:t>
+      </w:r>
+      <w:r>
+        <w:t xml:space="preserve"> als de </w:t>
+      </w:r>
+      <w:proofErr w:type="spellStart"/>
+      <w:r>
+        <w:t>grayscaling</w:t>
+      </w:r>
+      <w:proofErr w:type="spellEnd"/>
+      <w:r>
+        <w:t xml:space="preserve"> zo realistisch mogelijk is. De berekening per pixel zou ook sneller moeten zijn omdat de berekening relatief eenvoudig is omdat de coëfficiënt lineair is.</w:t>
+      </w:r>
+    </w:p>
     <w:p>
       <w:pPr>
         <w:rPr>
@@ -2058,7 +3335,6 @@
           <w:szCs w:val="32"/>
         </w:rPr>
       </w:pPr>
-      <w:bookmarkStart w:id="8" w:name="_Toc5563578"/>
       <w:r>
         <w:br w:type="page"/>
       </w:r>
@@ -2066,50 +3342,23 @@
     <w:p>
       <w:pPr>
         <w:pStyle w:val="Kop1"/>
-        <w:rPr>
-          <w:lang w:val="en-US"/>
-        </w:rPr>
       </w:pPr>
-      <w:r>
-        <w:rPr>
-          <w:lang w:val="en-US"/>
-        </w:rPr>
+      <w:bookmarkStart w:id="14" w:name="_Toc5601028"/>
+      <w:r>
         <w:lastRenderedPageBreak/>
-        <w:t xml:space="preserve">4. </w:t>
-      </w:r>
-      <w:proofErr w:type="spellStart"/>
-      <w:r>
-        <w:rPr>
-          <w:lang w:val="en-US"/>
-        </w:rPr>
-        <w:t>Implementatie</w:t>
-      </w:r>
-      <w:bookmarkEnd w:id="8"/>
-      <w:proofErr w:type="spellEnd"/>
+        <w:t>4. Implementatie</w:t>
+      </w:r>
+      <w:bookmarkEnd w:id="14"/>
     </w:p>
     <w:p>
       <w:pPr>
         <w:pStyle w:val="Kop2"/>
-        <w:rPr>
-          <w:lang w:val="en-US"/>
-        </w:rPr>
       </w:pPr>
-      <w:bookmarkStart w:id="9" w:name="_Toc5563579"/>
-      <w:r>
-        <w:rPr>
-          <w:lang w:val="en-US"/>
-        </w:rPr>
-        <w:t xml:space="preserve">4.1 </w:t>
-      </w:r>
-      <w:proofErr w:type="spellStart"/>
-      <w:r>
-        <w:rPr>
-          <w:lang w:val="en-US"/>
-        </w:rPr>
-        <w:t>Imageshell</w:t>
-      </w:r>
-      <w:bookmarkEnd w:id="9"/>
-      <w:proofErr w:type="spellEnd"/>
+      <w:bookmarkStart w:id="15" w:name="_Toc5601029"/>
+      <w:r>
+        <w:t>4.1 Imageshell</w:t>
+      </w:r>
+      <w:bookmarkEnd w:id="15"/>
     </w:p>
     <w:p>
       <w:r>
@@ -2131,13 +3380,7 @@
       </w:r>
       <w:proofErr w:type="spellEnd"/>
       <w:r>
-        <w:t xml:space="preserve"> en RGB) lijken </w:t>
-      </w:r>
-      <w:r>
-        <w:t>qu</w:t>
-      </w:r>
-      <w:r>
-        <w:t xml:space="preserve">a implementatie vrij veel op elkaar, het grote verschil is de inhoud van de </w:t>
+        <w:t xml:space="preserve"> en RGB) lijken qua implementatie vrij veel op elkaar, het grote verschil is de inhoud van de </w:t>
       </w:r>
       <w:proofErr w:type="spellStart"/>
       <w:r>
@@ -2145,19 +3388,7 @@
       </w:r>
       <w:proofErr w:type="spellEnd"/>
       <w:r>
-        <w:t xml:space="preserve">. Bij de RGB zal er een </w:t>
-      </w:r>
-      <w:r>
-        <w:t>RGB-pixel</w:t>
-      </w:r>
-      <w:r>
-        <w:t xml:space="preserve"> waarde in de vector staat, deze </w:t>
-      </w:r>
-      <w:r>
-        <w:t>RGB-klasse</w:t>
-      </w:r>
-      <w:r>
-        <w:t xml:space="preserve"> is gegeven binnen het </w:t>
+        <w:t xml:space="preserve">. Bij de RGB zal er een RGB-pixel waarde in de vector staat, deze RGB-klasse is gegeven binnen het </w:t>
       </w:r>
       <w:proofErr w:type="spellStart"/>
       <w:r>
@@ -2194,13 +3425,7 @@
       </w:r>
       <w:proofErr w:type="spellEnd"/>
       <w:r>
-        <w:t xml:space="preserve"> RGBImageStudent.cpp en IntensityImage</w:t>
-      </w:r>
-      <w:r>
-        <w:t>Student</w:t>
-      </w:r>
-      <w:r>
-        <w:t>.cpp ingevuld worden met de implementatie van de volgende functies:</w:t>
+        <w:t xml:space="preserve"> RGBImageStudent.cpp en IntensityImageStudent.cpp ingevuld worden met de implementatie van de volgende functies:</w:t>
       </w:r>
     </w:p>
     <w:p>
@@ -2985,7 +4210,7 @@
       <w:pPr>
         <w:pStyle w:val="Kop2"/>
       </w:pPr>
-      <w:bookmarkStart w:id="10" w:name="_Toc5563580"/>
+      <w:bookmarkStart w:id="16" w:name="_Toc5601030"/>
       <w:r>
         <w:t xml:space="preserve">4.2 </w:t>
       </w:r>
@@ -2993,7 +4218,7 @@
       <w:r>
         <w:t>Grayscale</w:t>
       </w:r>
-      <w:bookmarkEnd w:id="10"/>
+      <w:bookmarkEnd w:id="16"/>
       <w:proofErr w:type="spellEnd"/>
     </w:p>
     <w:p>
@@ -3025,19 +4250,7 @@
         <w:rPr>
           <w:lang w:val="nl-NL"/>
         </w:rPr>
-        <w:t xml:space="preserve"> algoritme zal geïmplementeerd in de file </w:t>
-      </w:r>
-      <w:r>
-        <w:rPr>
-          <w:lang w:val="nl-NL"/>
-        </w:rPr>
-        <w:t>StudentPreProcessing.cpp</w:t>
-      </w:r>
-      <w:r>
-        <w:rPr>
-          <w:lang w:val="nl-NL"/>
-        </w:rPr>
-        <w:t xml:space="preserve">, In deze file bevind zich de volgende functie </w:t>
+        <w:t xml:space="preserve"> algoritme zal geïmplementeerd in de file StudentPreProcessing.cpp, In deze file bevind zich de volgende functie </w:t>
       </w:r>
       <w:proofErr w:type="spellStart"/>
       <w:proofErr w:type="gramStart"/>
@@ -3308,11 +4521,11 @@
       <w:pPr>
         <w:pStyle w:val="Kop2"/>
       </w:pPr>
-      <w:bookmarkStart w:id="11" w:name="_Toc5563581"/>
+      <w:bookmarkStart w:id="17" w:name="_Toc5601031"/>
       <w:r>
         <w:t>4.3 Werkinschatting</w:t>
       </w:r>
-      <w:bookmarkEnd w:id="11"/>
+      <w:bookmarkEnd w:id="17"/>
     </w:p>
     <w:p>
       <w:r>
@@ -3392,7 +4605,6 @@
           <w:szCs w:val="32"/>
         </w:rPr>
       </w:pPr>
-      <w:bookmarkStart w:id="12" w:name="_Toc5563582"/>
       <w:r>
         <w:br w:type="page"/>
       </w:r>
@@ -3401,11 +4613,12 @@
       <w:pPr>
         <w:pStyle w:val="Kop1"/>
       </w:pPr>
+      <w:bookmarkStart w:id="18" w:name="_Toc5601032"/>
       <w:r>
         <w:lastRenderedPageBreak/>
         <w:t>5. Evaluatie</w:t>
       </w:r>
-      <w:bookmarkEnd w:id="12"/>
+      <w:bookmarkEnd w:id="18"/>
     </w:p>
     <w:p>
       <w:r>
@@ -3425,9 +4638,11 @@
       <w:pPr>
         <w:pStyle w:val="Kop2"/>
       </w:pPr>
+      <w:bookmarkStart w:id="19" w:name="_Toc5601033"/>
       <w:r>
         <w:t>5.1 Imageshell</w:t>
       </w:r>
+      <w:bookmarkEnd w:id="19"/>
     </w:p>
     <w:p>
       <w:r>
@@ -3442,11 +4657,9 @@
       <w:r>
         <w:t xml:space="preserve">De </w:t>
       </w:r>
-      <w:proofErr w:type="gramStart"/>
-      <w:r>
-        <w:t>doorloop tijd</w:t>
-      </w:r>
-      <w:proofErr w:type="gramEnd"/>
+      <w:r>
+        <w:t>doorlooptijd</w:t>
+      </w:r>
       <w:r>
         <w:t xml:space="preserve"> wordt gemeten voor beide implementaties, dus de door ons gemaakte imageshell en de default imageshell. Er zullen een aantal </w:t>
       </w:r>
@@ -3482,6 +4695,7 @@
       <w:pPr>
         <w:pStyle w:val="Kop3"/>
       </w:pPr>
+      <w:bookmarkStart w:id="20" w:name="_Toc5601034"/>
       <w:r>
         <w:t xml:space="preserve">5.2 </w:t>
       </w:r>
@@ -3489,13 +4703,24 @@
       <w:r>
         <w:t>Grayscale</w:t>
       </w:r>
-      <w:proofErr w:type="spellEnd"/>
+      <w:bookmarkEnd w:id="20"/>
+      <w:proofErr w:type="spellEnd"/>
+    </w:p>
+    <w:p>
+      <w:pPr>
+        <w:pStyle w:val="Geenafstand"/>
+      </w:pPr>
       <w:r>
         <w:br/>
       </w:r>
-      <w:r>
+      <w:bookmarkStart w:id="21" w:name="_Toc5601035"/>
+      <w:r>
+        <w:rPr>
+          <w:rStyle w:val="Kop3Char"/>
+        </w:rPr>
         <w:t>5.2.1 Snelheid:</w:t>
       </w:r>
+      <w:bookmarkEnd w:id="21"/>
     </w:p>
     <w:p>
       <w:r>
@@ -3530,9 +4755,11 @@
       <w:pPr>
         <w:pStyle w:val="Kop3"/>
       </w:pPr>
+      <w:bookmarkStart w:id="22" w:name="_Toc5601036"/>
       <w:r>
         <w:t>5.2.2 Kwaliteit:</w:t>
       </w:r>
+      <w:bookmarkEnd w:id="22"/>
     </w:p>
     <w:p>
       <w:r>
@@ -3562,12 +4789,14 @@
       <w:pPr>
         <w:pStyle w:val="Kop2"/>
       </w:pPr>
+      <w:bookmarkStart w:id="23" w:name="_Toc5601037"/>
       <w:r>
         <w:t xml:space="preserve">5.3 </w:t>
       </w:r>
       <w:r>
         <w:t>Oplevering:</w:t>
       </w:r>
+      <w:bookmarkEnd w:id="23"/>
     </w:p>
     <w:p>
       <w:r>
@@ -3603,9 +4832,11 @@
       <w:pPr>
         <w:pStyle w:val="Kop2"/>
       </w:pPr>
+      <w:bookmarkStart w:id="24" w:name="_Toc5601038"/>
       <w:r>
         <w:t>5.4 Werkinschatting:</w:t>
       </w:r>
+      <w:bookmarkEnd w:id="24"/>
     </w:p>
     <w:p>
       <w:r>
@@ -3682,6 +4913,7 @@
     </w:p>
     <w:p/>
     <w:sectPr>
+      <w:footerReference w:type="default" r:id="rId8"/>
       <w:pgSz w:w="12240" w:h="15840"/>
       <w:pgMar w:top="1440" w:right="1440" w:bottom="1440" w:left="1440" w:header="720" w:footer="720" w:gutter="0"/>
       <w:pgNumType w:start="0"/>
@@ -3691,6 +4923,98 @@
     </w:sectPr>
   </w:body>
 </w:document>
+</file>
+
+<file path=word/endnotes.xml><?xml version="1.0" encoding="utf-8"?>
+<w:endnotes xmlns:wpc="http://schemas.microsoft.com/office/word/2010/wordprocessingCanvas" xmlns:cx="http://schemas.microsoft.com/office/drawing/2014/chartex" xmlns:cx1="http://schemas.microsoft.com/office/drawing/2015/9/8/chartex" xmlns:cx2="http://schemas.microsoft.com/office/drawing/2015/10/21/chartex" xmlns:cx3="http://schemas.microsoft.com/office/drawing/2016/5/9/chartex" xmlns:cx4="http://schemas.microsoft.com/office/drawing/2016/5/10/chartex" xmlns:cx5="http://schemas.microsoft.com/office/drawing/2016/5/11/chartex" xmlns:cx6="http://schemas.microsoft.com/office/drawing/2016/5/12/chartex" xmlns:cx7="http://schemas.microsoft.com/office/drawing/2016/5/13/chartex" xmlns:cx8="http://schemas.microsoft.com/office/drawing/2016/5/14/chartex" xmlns:mc="http://schemas.openxmlformats.org/markup-compatibility/2006" xmlns:aink="http://schemas.microsoft.com/office/drawing/2016/ink" xmlns:am3d="http://schemas.microsoft.com/office/drawing/2017/model3d" xmlns:o="urn:schemas-microsoft-com:office:office" xmlns:r="http://schemas.openxmlformats.org/officeDocument/2006/relationships" xmlns:m="http://schemas.openxmlformats.org/officeDocument/2006/math" xmlns:v="urn:schemas-microsoft-com:vml" xmlns:wp14="http://schemas.microsoft.com/office/word/2010/wordprocessingDrawing" xmlns:wp="http://schemas.openxmlformats.org/drawingml/2006/wordprocessingDrawing" xmlns:w10="urn:schemas-microsoft-com:office:word" xmlns:w="http://schemas.openxmlformats.org/wordprocessingml/2006/main" xmlns:w14="http://schemas.microsoft.com/office/word/2010/wordml" xmlns:w15="http://schemas.microsoft.com/office/word/2012/wordml" xmlns:w16cid="http://schemas.microsoft.com/office/word/2016/wordml/cid" xmlns:w16se="http://schemas.microsoft.com/office/word/2015/wordml/symex" xmlns:wpg="http://schemas.microsoft.com/office/word/2010/wordprocessingGroup" xmlns:wpi="http://schemas.microsoft.com/office/word/2010/wordprocessingInk" xmlns:wne="http://schemas.microsoft.com/office/word/2006/wordml" xmlns:wps="http://schemas.microsoft.com/office/word/2010/wordprocessingShape" mc:Ignorable="w14 w15 w16se w16cid wp14">
+  <w:endnote w:type="separator" w:id="-1">
+    <w:p>
+      <w:pPr>
+        <w:spacing w:after="0" w:line="240" w:lineRule="auto"/>
+      </w:pPr>
+      <w:r>
+        <w:separator/>
+      </w:r>
+    </w:p>
+  </w:endnote>
+  <w:endnote w:type="continuationSeparator" w:id="0">
+    <w:p>
+      <w:pPr>
+        <w:spacing w:after="0" w:line="240" w:lineRule="auto"/>
+      </w:pPr>
+      <w:r>
+        <w:continuationSeparator/>
+      </w:r>
+    </w:p>
+  </w:endnote>
+</w:endnotes>
+</file>
+
+<file path=word/footer1.xml><?xml version="1.0" encoding="utf-8"?>
+<w:ftr xmlns:wpc="http://schemas.microsoft.com/office/word/2010/wordprocessingCanvas" xmlns:cx="http://schemas.microsoft.com/office/drawing/2014/chartex" xmlns:cx1="http://schemas.microsoft.com/office/drawing/2015/9/8/chartex" xmlns:cx2="http://schemas.microsoft.com/office/drawing/2015/10/21/chartex" xmlns:cx3="http://schemas.microsoft.com/office/drawing/2016/5/9/chartex" xmlns:cx4="http://schemas.microsoft.com/office/drawing/2016/5/10/chartex" xmlns:cx5="http://schemas.microsoft.com/office/drawing/2016/5/11/chartex" xmlns:cx6="http://schemas.microsoft.com/office/drawing/2016/5/12/chartex" xmlns:cx7="http://schemas.microsoft.com/office/drawing/2016/5/13/chartex" xmlns:cx8="http://schemas.microsoft.com/office/drawing/2016/5/14/chartex" xmlns:mc="http://schemas.openxmlformats.org/markup-compatibility/2006" xmlns:aink="http://schemas.microsoft.com/office/drawing/2016/ink" xmlns:am3d="http://schemas.microsoft.com/office/drawing/2017/model3d" xmlns:o="urn:schemas-microsoft-com:office:office" xmlns:r="http://schemas.openxmlformats.org/officeDocument/2006/relationships" xmlns:m="http://schemas.openxmlformats.org/officeDocument/2006/math" xmlns:v="urn:schemas-microsoft-com:vml" xmlns:wp14="http://schemas.microsoft.com/office/word/2010/wordprocessingDrawing" xmlns:wp="http://schemas.openxmlformats.org/drawingml/2006/wordprocessingDrawing" xmlns:w10="urn:schemas-microsoft-com:office:word" xmlns:w="http://schemas.openxmlformats.org/wordprocessingml/2006/main" xmlns:w14="http://schemas.microsoft.com/office/word/2010/wordml" xmlns:w15="http://schemas.microsoft.com/office/word/2012/wordml" xmlns:w16cid="http://schemas.microsoft.com/office/word/2016/wordml/cid" xmlns:w16se="http://schemas.microsoft.com/office/word/2015/wordml/symex" xmlns:wpg="http://schemas.microsoft.com/office/word/2010/wordprocessingGroup" xmlns:wpi="http://schemas.microsoft.com/office/word/2010/wordprocessingInk" xmlns:wne="http://schemas.microsoft.com/office/word/2006/wordml" xmlns:wps="http://schemas.microsoft.com/office/word/2010/wordprocessingShape" mc:Ignorable="w14 w15 w16se w16cid wp14">
+  <w:sdt>
+    <w:sdtPr>
+      <w:id w:val="1629126335"/>
+      <w:docPartObj>
+        <w:docPartGallery w:val="Page Numbers (Bottom of Page)"/>
+        <w:docPartUnique/>
+      </w:docPartObj>
+    </w:sdtPr>
+    <w:sdtContent>
+      <w:p>
+        <w:pPr>
+          <w:pStyle w:val="Voettekst"/>
+          <w:jc w:val="right"/>
+        </w:pPr>
+        <w:r>
+          <w:fldChar w:fldCharType="begin"/>
+        </w:r>
+        <w:r>
+          <w:instrText>PAGE   \* MERGEFORMAT</w:instrText>
+        </w:r>
+        <w:r>
+          <w:fldChar w:fldCharType="separate"/>
+        </w:r>
+        <w:r>
+          <w:t>2</w:t>
+        </w:r>
+        <w:r>
+          <w:fldChar w:fldCharType="end"/>
+        </w:r>
+      </w:p>
+    </w:sdtContent>
+  </w:sdt>
+  <w:p>
+    <w:pPr>
+      <w:pStyle w:val="Voettekst"/>
+    </w:pPr>
+  </w:p>
+</w:ftr>
+</file>
+
+<file path=word/footnotes.xml><?xml version="1.0" encoding="utf-8"?>
+<w:footnotes xmlns:wpc="http://schemas.microsoft.com/office/word/2010/wordprocessingCanvas" xmlns:cx="http://schemas.microsoft.com/office/drawing/2014/chartex" xmlns:cx1="http://schemas.microsoft.com/office/drawing/2015/9/8/chartex" xmlns:cx2="http://schemas.microsoft.com/office/drawing/2015/10/21/chartex" xmlns:cx3="http://schemas.microsoft.com/office/drawing/2016/5/9/chartex" xmlns:cx4="http://schemas.microsoft.com/office/drawing/2016/5/10/chartex" xmlns:cx5="http://schemas.microsoft.com/office/drawing/2016/5/11/chartex" xmlns:cx6="http://schemas.microsoft.com/office/drawing/2016/5/12/chartex" xmlns:cx7="http://schemas.microsoft.com/office/drawing/2016/5/13/chartex" xmlns:cx8="http://schemas.microsoft.com/office/drawing/2016/5/14/chartex" xmlns:mc="http://schemas.openxmlformats.org/markup-compatibility/2006" xmlns:aink="http://schemas.microsoft.com/office/drawing/2016/ink" xmlns:am3d="http://schemas.microsoft.com/office/drawing/2017/model3d" xmlns:o="urn:schemas-microsoft-com:office:office" xmlns:r="http://schemas.openxmlformats.org/officeDocument/2006/relationships" xmlns:m="http://schemas.openxmlformats.org/officeDocument/2006/math" xmlns:v="urn:schemas-microsoft-com:vml" xmlns:wp14="http://schemas.microsoft.com/office/word/2010/wordprocessingDrawing" xmlns:wp="http://schemas.openxmlformats.org/drawingml/2006/wordprocessingDrawing" xmlns:w10="urn:schemas-microsoft-com:office:word" xmlns:w="http://schemas.openxmlformats.org/wordprocessingml/2006/main" xmlns:w14="http://schemas.microsoft.com/office/word/2010/wordml" xmlns:w15="http://schemas.microsoft.com/office/word/2012/wordml" xmlns:w16cid="http://schemas.microsoft.com/office/word/2016/wordml/cid" xmlns:w16se="http://schemas.microsoft.com/office/word/2015/wordml/symex" xmlns:wpg="http://schemas.microsoft.com/office/word/2010/wordprocessingGroup" xmlns:wpi="http://schemas.microsoft.com/office/word/2010/wordprocessingInk" xmlns:wne="http://schemas.microsoft.com/office/word/2006/wordml" xmlns:wps="http://schemas.microsoft.com/office/word/2010/wordprocessingShape" mc:Ignorable="w14 w15 w16se w16cid wp14">
+  <w:footnote w:type="separator" w:id="-1">
+    <w:p>
+      <w:pPr>
+        <w:spacing w:after="0" w:line="240" w:lineRule="auto"/>
+      </w:pPr>
+      <w:r>
+        <w:separator/>
+      </w:r>
+    </w:p>
+  </w:footnote>
+  <w:footnote w:type="continuationSeparator" w:id="0">
+    <w:p>
+      <w:pPr>
+        <w:spacing w:after="0" w:line="240" w:lineRule="auto"/>
+      </w:pPr>
+      <w:r>
+        <w:continuationSeparator/>
+      </w:r>
+    </w:p>
+  </w:footnote>
+</w:footnotes>
 </file>
 
 <file path=word/numbering.xml><?xml version="1.0" encoding="utf-8"?>
@@ -3831,7 +5155,7 @@
       </w:pPr>
     </w:pPrDefault>
   </w:docDefaults>
-  <w:latentStyles w:defLockedState="0" w:defUIPriority="99" w:defSemiHidden="0" w:defUnhideWhenUsed="0" w:defQFormat="0" w:count="375">
+  <w:latentStyles w:defLockedState="0" w:defUIPriority="99" w:defSemiHidden="0" w:defUnhideWhenUsed="0" w:defQFormat="0" w:count="376">
     <w:lsdException w:name="Normal" w:uiPriority="0" w:qFormat="1"/>
     <w:lsdException w:name="heading 1" w:uiPriority="9" w:qFormat="1"/>
     <w:lsdException w:name="heading 2" w:semiHidden="1" w:uiPriority="9" w:unhideWhenUsed="1" w:qFormat="1"/>
@@ -3937,7 +5261,6 @@
     <w:lsdException w:name="HTML Sample" w:semiHidden="1" w:unhideWhenUsed="1"/>
     <w:lsdException w:name="HTML Typewriter" w:semiHidden="1" w:unhideWhenUsed="1"/>
     <w:lsdException w:name="HTML Variable" w:semiHidden="1" w:unhideWhenUsed="1"/>
-    <w:lsdException w:name="Normal Table" w:semiHidden="1" w:unhideWhenUsed="1"/>
     <w:lsdException w:name="annotation subject" w:semiHidden="1" w:unhideWhenUsed="1"/>
     <w:lsdException w:name="No List" w:semiHidden="1" w:unhideWhenUsed="1"/>
     <w:lsdException w:name="Outline List 1" w:semiHidden="1" w:unhideWhenUsed="1"/>
@@ -3984,10 +5307,8 @@
     <w:lsdException w:name="Table Subtle 2" w:semiHidden="1" w:unhideWhenUsed="1"/>
     <w:lsdException w:name="Table Web 1" w:semiHidden="1" w:unhideWhenUsed="1"/>
     <w:lsdException w:name="Table Web 2" w:semiHidden="1" w:unhideWhenUsed="1"/>
-    <w:lsdException w:name="Table Web 3" w:semiHidden="1" w:unhideWhenUsed="1"/>
     <w:lsdException w:name="Balloon Text" w:semiHidden="1" w:unhideWhenUsed="1"/>
     <w:lsdException w:name="Table Grid" w:uiPriority="39"/>
-    <w:lsdException w:name="Table Theme" w:semiHidden="1" w:unhideWhenUsed="1"/>
     <w:lsdException w:name="Placeholder Text" w:semiHidden="1"/>
     <w:lsdException w:name="No Spacing" w:uiPriority="1" w:qFormat="1"/>
     <w:lsdException w:name="Light Shading" w:uiPriority="60"/>
@@ -4207,6 +5528,7 @@
     <w:lsdException w:name="Smart Hyperlink" w:semiHidden="1" w:unhideWhenUsed="1"/>
     <w:lsdException w:name="Hashtag" w:semiHidden="1" w:unhideWhenUsed="1"/>
     <w:lsdException w:name="Unresolved Mention" w:semiHidden="1" w:unhideWhenUsed="1"/>
+    <w:lsdException w:name="Smart Link" w:semiHidden="1" w:unhideWhenUsed="1"/>
   </w:latentStyles>
   <w:style w:type="paragraph" w:default="1" w:styleId="Standaard">
     <w:name w:val="Normal"/>
@@ -4443,6 +5765,69 @@
       <w:szCs w:val="24"/>
       <w:lang w:val="nl-NL"/>
     </w:rPr>
+  </w:style>
+  <w:style w:type="paragraph" w:styleId="Koptekst">
+    <w:name w:val="header"/>
+    <w:basedOn w:val="Standaard"/>
+    <w:link w:val="KoptekstChar"/>
+    <w:uiPriority w:val="99"/>
+    <w:unhideWhenUsed/>
+    <w:rsid w:val="005D7ABC"/>
+    <w:pPr>
+      <w:tabs>
+        <w:tab w:val="center" w:pos="4680"/>
+        <w:tab w:val="right" w:pos="9360"/>
+      </w:tabs>
+      <w:spacing w:after="0" w:line="240" w:lineRule="auto"/>
+    </w:pPr>
+  </w:style>
+  <w:style w:type="character" w:customStyle="1" w:styleId="KoptekstChar">
+    <w:name w:val="Koptekst Char"/>
+    <w:basedOn w:val="Standaardalinea-lettertype"/>
+    <w:link w:val="Koptekst"/>
+    <w:uiPriority w:val="99"/>
+    <w:rsid w:val="005D7ABC"/>
+    <w:rPr>
+      <w:lang w:val="nl-NL"/>
+    </w:rPr>
+  </w:style>
+  <w:style w:type="paragraph" w:styleId="Voettekst">
+    <w:name w:val="footer"/>
+    <w:basedOn w:val="Standaard"/>
+    <w:link w:val="VoettekstChar"/>
+    <w:uiPriority w:val="99"/>
+    <w:unhideWhenUsed/>
+    <w:rsid w:val="005D7ABC"/>
+    <w:pPr>
+      <w:tabs>
+        <w:tab w:val="center" w:pos="4680"/>
+        <w:tab w:val="right" w:pos="9360"/>
+      </w:tabs>
+      <w:spacing w:after="0" w:line="240" w:lineRule="auto"/>
+    </w:pPr>
+  </w:style>
+  <w:style w:type="character" w:customStyle="1" w:styleId="VoettekstChar">
+    <w:name w:val="Voettekst Char"/>
+    <w:basedOn w:val="Standaardalinea-lettertype"/>
+    <w:link w:val="Voettekst"/>
+    <w:uiPriority w:val="99"/>
+    <w:rsid w:val="005D7ABC"/>
+    <w:rPr>
+      <w:lang w:val="nl-NL"/>
+    </w:rPr>
+  </w:style>
+  <w:style w:type="paragraph" w:styleId="Inhopg3">
+    <w:name w:val="toc 3"/>
+    <w:basedOn w:val="Standaard"/>
+    <w:next w:val="Standaard"/>
+    <w:autoRedefine/>
+    <w:uiPriority w:val="39"/>
+    <w:unhideWhenUsed/>
+    <w:rsid w:val="005D7ABC"/>
+    <w:pPr>
+      <w:spacing w:after="100"/>
+      <w:ind w:left="440"/>
+    </w:pPr>
   </w:style>
 </w:styles>
 </file>
@@ -4747,7 +6132,7 @@
 </file>
 
 <file path=customXml/itemProps1.xml><?xml version="1.0" encoding="utf-8"?>
-<ds:datastoreItem xmlns:ds="http://schemas.openxmlformats.org/officeDocument/2006/customXml" ds:itemID="{680AE522-306D-44A7-8584-3052F6ED6A53}">
+<ds:datastoreItem xmlns:ds="http://schemas.openxmlformats.org/officeDocument/2006/customXml" ds:itemID="{B9579FEA-970F-4EFB-9B55-3BA811DBBDCD}">
   <ds:schemaRefs>
     <ds:schemaRef ds:uri="http://schemas.openxmlformats.org/officeDocument/2006/bibliography"/>
   </ds:schemaRefs>

</xml_diff>